<commit_message>
Acceptance Criteria & Work Requirements
</commit_message>
<xml_diff>
--- a/Documentation/MCSPROJ/Needed Documents/Statement of Work.docx
+++ b/Documentation/MCSPROJ/Needed Documents/Statement of Work.docx
@@ -1,6 +1,6 @@
 
 <file path=word/document.xml><?xml version="1.0" encoding="utf-8"?>
-<w:document xmlns:wpc="http://schemas.microsoft.com/office/word/2010/wordprocessingCanvas" xmlns:cx="http://schemas.microsoft.com/office/drawing/2014/chartex" xmlns:cx1="http://schemas.microsoft.com/office/drawing/2015/9/8/chartex" xmlns:cx2="http://schemas.microsoft.com/office/drawing/2015/10/21/chartex" xmlns:mc="http://schemas.openxmlformats.org/markup-compatibility/2006" xmlns:o="urn:schemas-microsoft-com:office:office" xmlns:r="http://schemas.openxmlformats.org/officeDocument/2006/relationships" xmlns:m="http://schemas.openxmlformats.org/officeDocument/2006/math" xmlns:v="urn:schemas-microsoft-com:vml" xmlns:wp14="http://schemas.microsoft.com/office/word/2010/wordprocessingDrawing" xmlns:wp="http://schemas.openxmlformats.org/drawingml/2006/wordprocessingDrawing" xmlns:w10="urn:schemas-microsoft-com:office:word" xmlns:w="http://schemas.openxmlformats.org/wordprocessingml/2006/main" xmlns:w14="http://schemas.microsoft.com/office/word/2010/wordml" xmlns:w15="http://schemas.microsoft.com/office/word/2012/wordml" xmlns:w16se="http://schemas.microsoft.com/office/word/2015/wordml/symex" xmlns:wpg="http://schemas.microsoft.com/office/word/2010/wordprocessingGroup" xmlns:wpi="http://schemas.microsoft.com/office/word/2010/wordprocessingInk" xmlns:wne="http://schemas.microsoft.com/office/word/2006/wordml" xmlns:wps="http://schemas.microsoft.com/office/word/2010/wordprocessingShape" mc:Ignorable="w14 w15 w16se wp14">
+<w:document xmlns:wpc="http://schemas.microsoft.com/office/word/2010/wordprocessingCanvas" xmlns:mc="http://schemas.openxmlformats.org/markup-compatibility/2006" xmlns:o="urn:schemas-microsoft-com:office:office" xmlns:r="http://schemas.openxmlformats.org/officeDocument/2006/relationships" xmlns:m="http://schemas.openxmlformats.org/officeDocument/2006/math" xmlns:v="urn:schemas-microsoft-com:vml" xmlns:wp14="http://schemas.microsoft.com/office/word/2010/wordprocessingDrawing" xmlns:wp="http://schemas.openxmlformats.org/drawingml/2006/wordprocessingDrawing" xmlns:w10="urn:schemas-microsoft-com:office:word" xmlns:w="http://schemas.openxmlformats.org/wordprocessingml/2006/main" xmlns:w14="http://schemas.microsoft.com/office/word/2010/wordml" xmlns:w15="http://schemas.microsoft.com/office/word/2012/wordml" xmlns:wpg="http://schemas.microsoft.com/office/word/2010/wordprocessingGroup" xmlns:wpi="http://schemas.microsoft.com/office/word/2010/wordprocessingInk" xmlns:wne="http://schemas.microsoft.com/office/word/2006/wordml" xmlns:wps="http://schemas.microsoft.com/office/word/2010/wordprocessingShape" mc:Ignorable="w14 w15 wp14">
   <w:body>
     <w:p>
       <w:pPr>
@@ -213,21 +213,35 @@
             <w:color w:val="063C73"/>
             <w:lang w:val="en-GB"/>
           </w:rPr>
-          <w:instrText xml:space="preserve"> </w:instrText>
+          <w:instrText xml:space="preserve"> INCLUDEPICTURE  "http://www.120society.com/templates/fast_plans/images/logo.jpg" \* MERGEFORMATINET </w:instrText>
         </w:r>
         <w:r>
           <w:rPr>
             <w:color w:val="063C73"/>
             <w:lang w:val="en-GB"/>
           </w:rPr>
-          <w:instrText>INCLUDEPICTURE  "http://www.120society.com/templates/fast_pl</w:instrText>
+          <w:fldChar w:fldCharType="separate"/>
         </w:r>
         <w:r>
           <w:rPr>
             <w:color w:val="063C73"/>
             <w:lang w:val="en-GB"/>
           </w:rPr>
-          <w:instrText>ans/images/logo.jpg" \* MERGEFORMATINET</w:instrText>
+          <w:fldChar w:fldCharType="begin"/>
+        </w:r>
+        <w:r>
+          <w:rPr>
+            <w:color w:val="063C73"/>
+            <w:lang w:val="en-GB"/>
+          </w:rPr>
+          <w:instrText xml:space="preserve"> </w:instrText>
+        </w:r>
+        <w:r>
+          <w:rPr>
+            <w:color w:val="063C73"/>
+            <w:lang w:val="en-GB"/>
+          </w:rPr>
+          <w:instrText>INCLUDEPICTURE  "http://www.120society.com/templates/fast_plans/images/logo.jpg" \* MERGEFORMATINET</w:instrText>
         </w:r>
         <w:r>
           <w:rPr>
@@ -268,10 +282,17 @@
               <v:path o:extrusionok="f" gradientshapeok="t" o:connecttype="rect"/>
               <o:lock v:ext="edit" aspectratio="t"/>
             </v:shapetype>
-            <v:shape id="_x0000_i1025" type="#_x0000_t75" alt="Project Management Templates" style="width:252.75pt;height:41.25pt" o:button="t">
+            <v:shape id="_x0000_i1025" type="#_x0000_t75" alt="Project Management Templates" style="width:253.25pt;height:40.95pt" o:button="t">
               <v:imagedata r:id="rId8" r:href="rId9"/>
             </v:shape>
           </w:pict>
+        </w:r>
+        <w:r>
+          <w:rPr>
+            <w:color w:val="063C73"/>
+            <w:lang w:val="en-GB"/>
+          </w:rPr>
+          <w:fldChar w:fldCharType="end"/>
         </w:r>
         <w:r>
           <w:rPr>
@@ -434,12 +455,21 @@
           <w:szCs w:val="24"/>
         </w:rPr>
       </w:pPr>
+      <w:proofErr w:type="gramStart"/>
       <w:r>
         <w:rPr>
           <w:sz w:val="24"/>
           <w:szCs w:val="24"/>
         </w:rPr>
-        <w:t>and within your organization. We hope that you find this template useful and</w:t>
+        <w:t>and</w:t>
+      </w:r>
+      <w:proofErr w:type="gramEnd"/>
+      <w:r>
+        <w:rPr>
+          <w:sz w:val="24"/>
+          <w:szCs w:val="24"/>
+        </w:rPr>
+        <w:t xml:space="preserve"> within your organization. We hope that you find this template useful and</w:t>
       </w:r>
     </w:p>
     <w:p>
@@ -450,12 +480,21 @@
           <w:szCs w:val="24"/>
         </w:rPr>
       </w:pPr>
+      <w:proofErr w:type="gramStart"/>
       <w:r>
         <w:rPr>
           <w:sz w:val="24"/>
           <w:szCs w:val="24"/>
         </w:rPr>
-        <w:t>welcome your comments. Public distribution of this document is only permitted</w:t>
+        <w:t>welcome</w:t>
+      </w:r>
+      <w:proofErr w:type="gramEnd"/>
+      <w:r>
+        <w:rPr>
+          <w:sz w:val="24"/>
+          <w:szCs w:val="24"/>
+        </w:rPr>
+        <w:t xml:space="preserve"> your comments. Public distribution of this document is only permitted</w:t>
       </w:r>
     </w:p>
     <w:p>
@@ -466,12 +505,21 @@
           <w:szCs w:val="24"/>
         </w:rPr>
       </w:pPr>
+      <w:proofErr w:type="gramStart"/>
       <w:r>
         <w:rPr>
           <w:sz w:val="24"/>
           <w:szCs w:val="24"/>
         </w:rPr>
-        <w:t>from the Project Management Docs official website at:</w:t>
+        <w:t>from</w:t>
+      </w:r>
+      <w:proofErr w:type="gramEnd"/>
+      <w:r>
+        <w:rPr>
+          <w:sz w:val="24"/>
+          <w:szCs w:val="24"/>
+        </w:rPr>
+        <w:t xml:space="preserve"> the Project Management Docs official website at:</w:t>
       </w:r>
     </w:p>
     <w:p>
@@ -678,6 +726,7 @@
           <w:szCs w:val="28"/>
         </w:rPr>
       </w:pPr>
+      <w:proofErr w:type="spellStart"/>
       <w:r>
         <w:rPr>
           <w:b/>
@@ -685,8 +734,9 @@
           <w:sz w:val="28"/>
           <w:szCs w:val="28"/>
         </w:rPr>
-        <w:t>Humabon, Makati</w:t>
-      </w:r>
+        <w:t>Humabon</w:t>
+      </w:r>
+      <w:proofErr w:type="spellEnd"/>
       <w:r>
         <w:rPr>
           <w:b/>
@@ -694,9 +744,49 @@
           <w:sz w:val="28"/>
           <w:szCs w:val="28"/>
         </w:rPr>
+        <w:t>, Makati</w:t>
+      </w:r>
+      <w:r>
+        <w:rPr>
+          <w:b/>
+          <w:smallCaps/>
+          <w:sz w:val="28"/>
+          <w:szCs w:val="28"/>
+        </w:rPr>
         <w:br/>
-        <w:t>1232 Kalakhang Maynila</w:t>
-      </w:r>
+        <w:t xml:space="preserve">1232 </w:t>
+      </w:r>
+      <w:proofErr w:type="spellStart"/>
+      <w:r>
+        <w:rPr>
+          <w:b/>
+          <w:smallCaps/>
+          <w:sz w:val="28"/>
+          <w:szCs w:val="28"/>
+        </w:rPr>
+        <w:t>Kalakhang</w:t>
+      </w:r>
+      <w:proofErr w:type="spellEnd"/>
+      <w:r>
+        <w:rPr>
+          <w:b/>
+          <w:smallCaps/>
+          <w:sz w:val="28"/>
+          <w:szCs w:val="28"/>
+        </w:rPr>
+        <w:t xml:space="preserve"> </w:t>
+      </w:r>
+      <w:proofErr w:type="spellStart"/>
+      <w:r>
+        <w:rPr>
+          <w:b/>
+          <w:smallCaps/>
+          <w:sz w:val="28"/>
+          <w:szCs w:val="28"/>
+        </w:rPr>
+        <w:t>Maynila</w:t>
+      </w:r>
+      <w:proofErr w:type="spellEnd"/>
     </w:p>
     <w:p>
       <w:pPr>
@@ -759,8 +849,19 @@
           <w:sz w:val="28"/>
           <w:szCs w:val="28"/>
         </w:rPr>
-        <w:t>Reyes, Hannah Mae E.</w:t>
-      </w:r>
+        <w:t>Reyes, Hannah Mae E</w:t>
+      </w:r>
+      <w:proofErr w:type="gramStart"/>
+      <w:r>
+        <w:rPr>
+          <w:b/>
+          <w:smallCaps/>
+          <w:sz w:val="28"/>
+          <w:szCs w:val="28"/>
+        </w:rPr>
+        <w:t>.</w:t>
+      </w:r>
+      <w:proofErr w:type="gramEnd"/>
       <w:r>
         <w:rPr>
           <w:b/>
@@ -779,7 +880,46 @@
           <w:szCs w:val="28"/>
         </w:rPr>
         <w:br/>
-        <w:t>Belchez, Maica L.</w:t>
+      </w:r>
+      <w:proofErr w:type="spellStart"/>
+      <w:r>
+        <w:rPr>
+          <w:b/>
+          <w:smallCaps/>
+          <w:sz w:val="28"/>
+          <w:szCs w:val="28"/>
+        </w:rPr>
+        <w:t>Belchez</w:t>
+      </w:r>
+      <w:proofErr w:type="spellEnd"/>
+      <w:r>
+        <w:rPr>
+          <w:b/>
+          <w:smallCaps/>
+          <w:sz w:val="28"/>
+          <w:szCs w:val="28"/>
+        </w:rPr>
+        <w:t xml:space="preserve">, </w:t>
+      </w:r>
+      <w:proofErr w:type="spellStart"/>
+      <w:r>
+        <w:rPr>
+          <w:b/>
+          <w:smallCaps/>
+          <w:sz w:val="28"/>
+          <w:szCs w:val="28"/>
+        </w:rPr>
+        <w:t>Maica</w:t>
+      </w:r>
+      <w:proofErr w:type="spellEnd"/>
+      <w:r>
+        <w:rPr>
+          <w:b/>
+          <w:smallCaps/>
+          <w:sz w:val="28"/>
+          <w:szCs w:val="28"/>
+        </w:rPr>
+        <w:t xml:space="preserve"> L.</w:t>
       </w:r>
     </w:p>
     <w:p>
@@ -1511,6 +1651,7 @@
           <w:sz w:val="28"/>
           <w:szCs w:val="28"/>
         </w:rPr>
+        <w:lastRenderedPageBreak/>
         <w:t>Introduction/Background</w:t>
       </w:r>
       <w:bookmarkEnd w:id="0"/>
@@ -1858,77 +1999,35 @@
         <w:t xml:space="preserve"> </w:t>
       </w:r>
     </w:p>
-    <w:p>
-      <w:pPr>
-        <w:rPr>
-          <w:color w:val="008000"/>
-          <w:sz w:val="24"/>
-        </w:rPr>
-      </w:pPr>
-      <w:r>
-        <w:rPr>
-          <w:color w:val="008000"/>
-          <w:sz w:val="24"/>
-        </w:rPr>
-        <w:t>This section should include a description of the actual tasks which the project will require. This should include what tasks need to be completed in order for successful completion of this project/contract.  As with all other portions of the SOW, every effort should be made to include as much detail as possible.</w:t>
-      </w:r>
-    </w:p>
-    <w:p>
-      <w:pPr>
-        <w:rPr>
-          <w:color w:val="008000"/>
-          <w:sz w:val="24"/>
-        </w:rPr>
-      </w:pPr>
-    </w:p>
-    <w:p>
-      <w:pPr>
-        <w:rPr>
-          <w:color w:val="808080"/>
-          <w:sz w:val="24"/>
-        </w:rPr>
-      </w:pPr>
-      <w:r>
-        <w:rPr>
-          <w:color w:val="808080"/>
-          <w:sz w:val="24"/>
-        </w:rPr>
-        <w:t xml:space="preserve">As part of the Website Redesign </w:t>
-      </w:r>
-      <w:r>
-        <w:rPr>
-          <w:noProof/>
-          <w:color w:val="808080"/>
-          <w:sz w:val="24"/>
-        </w:rPr>
-        <w:t>Project</w:t>
-      </w:r>
-      <w:r>
-        <w:rPr>
-          <w:color w:val="808080"/>
-          <w:sz w:val="24"/>
-        </w:rPr>
-        <w:t xml:space="preserve"> the vendor will be responsible for performing tasks throughout various stages of this project.  The following is a list of these tasks which will result in the successful completion of this project:</w:t>
-      </w:r>
-    </w:p>
-    <w:p>
-      <w:pPr>
-        <w:rPr>
-          <w:color w:val="808080"/>
-          <w:sz w:val="24"/>
-        </w:rPr>
-      </w:pPr>
-    </w:p>
-    <w:p>
-      <w:pPr>
-        <w:rPr>
-          <w:color w:val="808080"/>
-          <w:sz w:val="24"/>
-        </w:rPr>
-      </w:pPr>
-      <w:r>
-        <w:rPr>
-          <w:color w:val="808080"/>
+    <w:p/>
+    <w:p>
+      <w:pPr>
+        <w:rPr>
+          <w:sz w:val="24"/>
+        </w:rPr>
+      </w:pPr>
+      <w:r>
+        <w:rPr>
+          <w:sz w:val="24"/>
+        </w:rPr>
+        <w:t>Resort Reservation System is a way for the client to easily manage reservations that will happen in the resort. The client is always available for consultations. Below are list of tasks that will result in the successful completion of this project:</w:t>
+      </w:r>
+    </w:p>
+    <w:p>
+      <w:pPr>
+        <w:rPr>
+          <w:sz w:val="24"/>
+        </w:rPr>
+      </w:pPr>
+    </w:p>
+    <w:p>
+      <w:pPr>
+        <w:rPr>
+          <w:sz w:val="24"/>
+        </w:rPr>
+      </w:pPr>
+      <w:r>
+        <w:rPr>
           <w:sz w:val="24"/>
         </w:rPr>
         <w:t>Kickoff:</w:t>
@@ -1941,17 +2040,29 @@
           <w:numId w:val="2"/>
         </w:numPr>
         <w:rPr>
-          <w:color w:val="808080"/>
-          <w:sz w:val="24"/>
-        </w:rPr>
-      </w:pPr>
-      <w:r>
-        <w:rPr>
-          <w:color w:val="808080"/>
-          <w:sz w:val="24"/>
-        </w:rPr>
-        <w:t>Vendor will create and present detailed project plan including schedule, WBS, testing plan, implementation plan, training plan, and transition plan</w:t>
-      </w:r>
+          <w:sz w:val="24"/>
+        </w:rPr>
+      </w:pPr>
+      <w:r>
+        <w:rPr>
+          <w:sz w:val="24"/>
+        </w:rPr>
+        <w:t>The project team</w:t>
+      </w:r>
+      <w:r>
+        <w:rPr>
+          <w:sz w:val="24"/>
+        </w:rPr>
+        <w:t xml:space="preserve"> will create and present detailed project plan including schedule, WBS, testing plan, implementation plan, </w:t>
+      </w:r>
+      <w:r>
+        <w:rPr>
+          <w:sz w:val="24"/>
+        </w:rPr>
+        <w:t>and also diagrams to the subject professor, client sponsor, and project advisors.</w:t>
+      </w:r>
+      <w:bookmarkStart w:id="6" w:name="_GoBack"/>
+      <w:bookmarkEnd w:id="6"/>
     </w:p>
     <w:p>
       <w:pPr>
@@ -1960,38 +2071,40 @@
           <w:numId w:val="2"/>
         </w:numPr>
         <w:rPr>
-          <w:color w:val="808080"/>
-          <w:sz w:val="24"/>
-        </w:rPr>
-      </w:pPr>
-      <w:r>
-        <w:rPr>
-          <w:color w:val="808080"/>
-          <w:sz w:val="24"/>
-        </w:rPr>
-        <w:t>Vendor will present project plan to SCG for review and approval</w:t>
-      </w:r>
-    </w:p>
-    <w:p>
-      <w:pPr>
-        <w:rPr>
-          <w:color w:val="808080"/>
-          <w:sz w:val="24"/>
-        </w:rPr>
-      </w:pPr>
-    </w:p>
-    <w:p>
-      <w:pPr>
-        <w:rPr>
-          <w:color w:val="808080"/>
-          <w:sz w:val="24"/>
-        </w:rPr>
-      </w:pPr>
-      <w:r>
-        <w:rPr>
-          <w:color w:val="808080"/>
-          <w:sz w:val="24"/>
-        </w:rPr>
+          <w:sz w:val="24"/>
+        </w:rPr>
+      </w:pPr>
+      <w:r>
+        <w:rPr>
+          <w:sz w:val="24"/>
+        </w:rPr>
+        <w:t>Project team</w:t>
+      </w:r>
+      <w:r>
+        <w:rPr>
+          <w:sz w:val="24"/>
+        </w:rPr>
+        <w:t xml:space="preserve"> will present project plan for review and approval</w:t>
+      </w:r>
+    </w:p>
+    <w:p>
+      <w:pPr>
+        <w:rPr>
+          <w:sz w:val="24"/>
+        </w:rPr>
+      </w:pPr>
+    </w:p>
+    <w:p>
+      <w:pPr>
+        <w:rPr>
+          <w:sz w:val="24"/>
+        </w:rPr>
+      </w:pPr>
+      <w:r>
+        <w:rPr>
+          <w:sz w:val="24"/>
+        </w:rPr>
+        <w:lastRenderedPageBreak/>
         <w:t>Design Phase:</w:t>
       </w:r>
     </w:p>
@@ -2002,16 +2115,14 @@
           <w:numId w:val="1"/>
         </w:numPr>
         <w:rPr>
-          <w:color w:val="808080"/>
-          <w:sz w:val="24"/>
-        </w:rPr>
-      </w:pPr>
-      <w:r>
-        <w:rPr>
-          <w:color w:val="808080"/>
-          <w:sz w:val="24"/>
-        </w:rPr>
-        <w:t>Work with SCG to gather requirements and establish metrics</w:t>
+          <w:sz w:val="24"/>
+        </w:rPr>
+      </w:pPr>
+      <w:r>
+        <w:rPr>
+          <w:sz w:val="24"/>
+        </w:rPr>
+        <w:t>Work with client sponsor to gather requirements and establish metrics</w:t>
       </w:r>
     </w:p>
     <w:p>
@@ -2021,16 +2132,20 @@
           <w:numId w:val="1"/>
         </w:numPr>
         <w:rPr>
-          <w:color w:val="808080"/>
-          <w:sz w:val="24"/>
-        </w:rPr>
-      </w:pPr>
-      <w:r>
-        <w:rPr>
-          <w:color w:val="808080"/>
-          <w:sz w:val="24"/>
-        </w:rPr>
-        <w:t>Create site design based on collected requirements</w:t>
+          <w:sz w:val="24"/>
+        </w:rPr>
+      </w:pPr>
+      <w:r>
+        <w:rPr>
+          <w:sz w:val="24"/>
+        </w:rPr>
+        <w:t xml:space="preserve">Create </w:t>
+      </w:r>
+      <w:r>
+        <w:rPr>
+          <w:sz w:val="24"/>
+        </w:rPr>
+        <w:t>website design according to the information gathered from the client</w:t>
       </w:r>
     </w:p>
     <w:p>
@@ -2040,16 +2155,20 @@
           <w:numId w:val="1"/>
         </w:numPr>
         <w:rPr>
-          <w:color w:val="808080"/>
-          <w:sz w:val="24"/>
-        </w:rPr>
-      </w:pPr>
-      <w:r>
-        <w:rPr>
-          <w:color w:val="808080"/>
-          <w:sz w:val="24"/>
-        </w:rPr>
-        <w:t>Develop site design proposal for SCG review and approval</w:t>
+          <w:sz w:val="24"/>
+        </w:rPr>
+      </w:pPr>
+      <w:r>
+        <w:rPr>
+          <w:sz w:val="24"/>
+        </w:rPr>
+        <w:t xml:space="preserve">Develop site design </w:t>
+      </w:r>
+      <w:r>
+        <w:rPr>
+          <w:sz w:val="24"/>
+        </w:rPr>
+        <w:t>proposal and present to client for review and approval</w:t>
       </w:r>
     </w:p>
     <w:p>
@@ -2059,13 +2178,11 @@
           <w:numId w:val="1"/>
         </w:numPr>
         <w:rPr>
-          <w:color w:val="808080"/>
-          <w:sz w:val="24"/>
-        </w:rPr>
-      </w:pPr>
-      <w:r>
-        <w:rPr>
-          <w:color w:val="808080"/>
+          <w:sz w:val="24"/>
+        </w:rPr>
+      </w:pPr>
+      <w:r>
+        <w:rPr>
           <w:sz w:val="24"/>
         </w:rPr>
         <w:t xml:space="preserve">Present </w:t>
@@ -2073,37 +2190,26 @@
       <w:r>
         <w:rPr>
           <w:noProof/>
-          <w:color w:val="808080"/>
-          <w:sz w:val="24"/>
-        </w:rPr>
-        <w:t>written</w:t>
-      </w:r>
-      <w:r>
-        <w:rPr>
-          <w:color w:val="808080"/>
-          <w:sz w:val="24"/>
-        </w:rPr>
-        <w:t xml:space="preserve"> status at weekly meeting</w:t>
-      </w:r>
-    </w:p>
-    <w:p>
-      <w:pPr>
-        <w:rPr>
-          <w:color w:val="808080"/>
-          <w:sz w:val="24"/>
-        </w:rPr>
-      </w:pPr>
-    </w:p>
-    <w:p>
-      <w:pPr>
-        <w:rPr>
-          <w:color w:val="808080"/>
-          <w:sz w:val="24"/>
-        </w:rPr>
-      </w:pPr>
-      <w:r>
-        <w:rPr>
-          <w:color w:val="808080"/>
+          <w:sz w:val="24"/>
+        </w:rPr>
+        <w:t>progress reports at weekly meetings</w:t>
+      </w:r>
+    </w:p>
+    <w:p>
+      <w:pPr>
+        <w:rPr>
+          <w:sz w:val="24"/>
+        </w:rPr>
+      </w:pPr>
+    </w:p>
+    <w:p>
+      <w:pPr>
+        <w:rPr>
+          <w:sz w:val="24"/>
+        </w:rPr>
+      </w:pPr>
+      <w:r>
+        <w:rPr>
           <w:sz w:val="24"/>
         </w:rPr>
         <w:t>Build Phase:</w:t>
@@ -2116,16 +2222,14 @@
           <w:numId w:val="1"/>
         </w:numPr>
         <w:rPr>
-          <w:color w:val="808080"/>
-          <w:sz w:val="24"/>
-        </w:rPr>
-      </w:pPr>
-      <w:r>
-        <w:rPr>
-          <w:color w:val="808080"/>
-          <w:sz w:val="24"/>
-        </w:rPr>
-        <w:t>Vendor will complete all coding for approved site design</w:t>
+          <w:sz w:val="24"/>
+        </w:rPr>
+      </w:pPr>
+      <w:r>
+        <w:rPr>
+          <w:sz w:val="24"/>
+        </w:rPr>
+        <w:t>Project team will complete all required coding for approved website design/layout.</w:t>
       </w:r>
     </w:p>
     <w:p>
@@ -2135,16 +2239,14 @@
           <w:numId w:val="1"/>
         </w:numPr>
         <w:rPr>
-          <w:color w:val="808080"/>
-          <w:sz w:val="24"/>
-        </w:rPr>
-      </w:pPr>
-      <w:r>
-        <w:rPr>
-          <w:color w:val="808080"/>
-          <w:sz w:val="24"/>
-        </w:rPr>
-        <w:t>Vendor will provide SCG with a detailed testing plan</w:t>
+          <w:sz w:val="24"/>
+        </w:rPr>
+      </w:pPr>
+      <w:r>
+        <w:rPr>
+          <w:sz w:val="24"/>
+        </w:rPr>
+        <w:t>Project team will include all information given by the client.</w:t>
       </w:r>
     </w:p>
     <w:p>
@@ -2154,24 +2256,14 @@
           <w:numId w:val="1"/>
         </w:numPr>
         <w:rPr>
-          <w:color w:val="808080"/>
-          <w:sz w:val="24"/>
-        </w:rPr>
-      </w:pPr>
-      <w:r>
-        <w:rPr>
-          <w:color w:val="808080"/>
-          <w:sz w:val="24"/>
-        </w:rPr>
-        <w:t xml:space="preserve">Vendor will include all content provided by SCG on redesigned </w:t>
-      </w:r>
-      <w:r>
-        <w:rPr>
-          <w:noProof/>
-          <w:color w:val="808080"/>
-          <w:sz w:val="24"/>
-        </w:rPr>
-        <w:t>web site</w:t>
+          <w:sz w:val="24"/>
+        </w:rPr>
+      </w:pPr>
+      <w:r>
+        <w:rPr>
+          <w:sz w:val="24"/>
+        </w:rPr>
+        <w:t>Project team will conduct testing every time.</w:t>
       </w:r>
     </w:p>
     <w:p>
@@ -2181,16 +2273,14 @@
           <w:numId w:val="1"/>
         </w:numPr>
         <w:rPr>
-          <w:color w:val="808080"/>
-          <w:sz w:val="24"/>
-        </w:rPr>
-      </w:pPr>
-      <w:r>
-        <w:rPr>
-          <w:color w:val="808080"/>
-          <w:sz w:val="24"/>
-        </w:rPr>
-        <w:t>Vendor will conduct testing in both their iLab as well as in a limited beta release</w:t>
+          <w:sz w:val="24"/>
+        </w:rPr>
+      </w:pPr>
+      <w:r>
+        <w:rPr>
+          <w:sz w:val="24"/>
+        </w:rPr>
+        <w:t>Project team will fix any bugs and issues identified during testing</w:t>
       </w:r>
     </w:p>
     <w:p>
@@ -2200,16 +2290,14 @@
           <w:numId w:val="1"/>
         </w:numPr>
         <w:rPr>
-          <w:color w:val="808080"/>
-          <w:sz w:val="24"/>
-        </w:rPr>
-      </w:pPr>
-      <w:r>
-        <w:rPr>
-          <w:color w:val="808080"/>
-          <w:sz w:val="24"/>
-        </w:rPr>
-        <w:t>Vendor will resolve any coding and site issues identified in testing</w:t>
+          <w:sz w:val="24"/>
+        </w:rPr>
+      </w:pPr>
+      <w:r>
+        <w:rPr>
+          <w:sz w:val="24"/>
+        </w:rPr>
+        <w:t>Project team will compile a report to present to client for approval</w:t>
       </w:r>
     </w:p>
     <w:p>
@@ -2219,16 +2307,34 @@
           <w:numId w:val="1"/>
         </w:numPr>
         <w:rPr>
-          <w:color w:val="808080"/>
-          <w:sz w:val="24"/>
-        </w:rPr>
-      </w:pPr>
-      <w:r>
-        <w:rPr>
-          <w:color w:val="808080"/>
-          <w:sz w:val="24"/>
-        </w:rPr>
-        <w:t>Vendor will compile a testing report to present to SCG for review/approval</w:t>
+          <w:sz w:val="24"/>
+        </w:rPr>
+      </w:pPr>
+      <w:r>
+        <w:rPr>
+          <w:sz w:val="24"/>
+        </w:rPr>
+        <w:t>Project team will present progress reports every week</w:t>
+      </w:r>
+    </w:p>
+    <w:p>
+      <w:pPr>
+        <w:rPr>
+          <w:sz w:val="24"/>
+        </w:rPr>
+      </w:pPr>
+    </w:p>
+    <w:p>
+      <w:pPr>
+        <w:rPr>
+          <w:sz w:val="24"/>
+        </w:rPr>
+      </w:pPr>
+      <w:r>
+        <w:rPr>
+          <w:sz w:val="24"/>
+        </w:rPr>
+        <w:t>Implementation Phase:</w:t>
       </w:r>
     </w:p>
     <w:p>
@@ -2238,54 +2344,14 @@
           <w:numId w:val="1"/>
         </w:numPr>
         <w:rPr>
-          <w:color w:val="808080"/>
-          <w:sz w:val="24"/>
-        </w:rPr>
-      </w:pPr>
-      <w:r>
-        <w:rPr>
-          <w:color w:val="808080"/>
-          <w:sz w:val="24"/>
-        </w:rPr>
-        <w:t xml:space="preserve">Present </w:t>
-      </w:r>
-      <w:r>
-        <w:rPr>
-          <w:noProof/>
-          <w:color w:val="808080"/>
-          <w:sz w:val="24"/>
-        </w:rPr>
-        <w:t>written</w:t>
-      </w:r>
-      <w:r>
-        <w:rPr>
-          <w:color w:val="808080"/>
-          <w:sz w:val="24"/>
-        </w:rPr>
-        <w:t xml:space="preserve"> status at weekly meeting</w:t>
-      </w:r>
-    </w:p>
-    <w:p>
-      <w:pPr>
-        <w:rPr>
-          <w:color w:val="808080"/>
-          <w:sz w:val="24"/>
-        </w:rPr>
-      </w:pPr>
-    </w:p>
-    <w:p>
-      <w:pPr>
-        <w:rPr>
-          <w:color w:val="808080"/>
-          <w:sz w:val="24"/>
-        </w:rPr>
-      </w:pPr>
-      <w:r>
-        <w:rPr>
-          <w:color w:val="808080"/>
-          <w:sz w:val="24"/>
-        </w:rPr>
-        <w:t>Implementation Phase:</w:t>
+          <w:sz w:val="24"/>
+        </w:rPr>
+      </w:pPr>
+      <w:r>
+        <w:rPr>
+          <w:sz w:val="24"/>
+        </w:rPr>
+        <w:t>The project team will implement the system with the use of a third-party software and web service</w:t>
       </w:r>
     </w:p>
     <w:p>
@@ -2295,31 +2361,40 @@
           <w:numId w:val="1"/>
         </w:numPr>
         <w:rPr>
-          <w:color w:val="808080"/>
-          <w:sz w:val="24"/>
-        </w:rPr>
-      </w:pPr>
-      <w:r>
-        <w:rPr>
-          <w:color w:val="808080"/>
-          <w:sz w:val="24"/>
-        </w:rPr>
-        <w:t xml:space="preserve">Vendor will implement the newly redesigned </w:t>
-      </w:r>
-      <w:r>
-        <w:rPr>
-          <w:noProof/>
-          <w:color w:val="808080"/>
-          <w:sz w:val="24"/>
-        </w:rPr>
-        <w:t>web site</w:t>
-      </w:r>
-      <w:r>
-        <w:rPr>
-          <w:color w:val="808080"/>
-          <w:sz w:val="24"/>
-        </w:rPr>
-        <w:t xml:space="preserve"> on SCG servers</w:t>
+          <w:sz w:val="24"/>
+        </w:rPr>
+      </w:pPr>
+      <w:r>
+        <w:rPr>
+          <w:sz w:val="24"/>
+        </w:rPr>
+        <w:t xml:space="preserve">Project team will present progress reports every week </w:t>
+      </w:r>
+      <w:r>
+        <w:rPr>
+          <w:sz w:val="24"/>
+        </w:rPr>
+        <w:tab/>
+      </w:r>
+    </w:p>
+    <w:p>
+      <w:pPr>
+        <w:rPr>
+          <w:sz w:val="24"/>
+        </w:rPr>
+      </w:pPr>
+    </w:p>
+    <w:p>
+      <w:pPr>
+        <w:rPr>
+          <w:sz w:val="24"/>
+        </w:rPr>
+      </w:pPr>
+      <w:r>
+        <w:rPr>
+          <w:sz w:val="24"/>
+        </w:rPr>
+        <w:t>Training Phase:</w:t>
       </w:r>
     </w:p>
     <w:p>
@@ -2329,31 +2404,14 @@
           <w:numId w:val="1"/>
         </w:numPr>
         <w:rPr>
-          <w:color w:val="808080"/>
-          <w:sz w:val="24"/>
-        </w:rPr>
-      </w:pPr>
-      <w:r>
-        <w:rPr>
-          <w:color w:val="808080"/>
-          <w:sz w:val="24"/>
-        </w:rPr>
-        <w:t xml:space="preserve">Vendor will begin providing 24x7 </w:t>
-      </w:r>
-      <w:r>
-        <w:rPr>
-          <w:noProof/>
-          <w:color w:val="808080"/>
-          <w:sz w:val="24"/>
-        </w:rPr>
-        <w:t>web site</w:t>
-      </w:r>
-      <w:r>
-        <w:rPr>
-          <w:color w:val="808080"/>
-          <w:sz w:val="24"/>
-        </w:rPr>
-        <w:t xml:space="preserve"> support at this point forward until the end of the period of performance</w:t>
+          <w:sz w:val="24"/>
+        </w:rPr>
+      </w:pPr>
+      <w:r>
+        <w:rPr>
+          <w:sz w:val="24"/>
+        </w:rPr>
+        <w:t>Project team will provide a detailed instruction on how to use the system to the client, and if possible, to their employees.</w:t>
       </w:r>
     </w:p>
     <w:p>
@@ -2363,54 +2421,34 @@
           <w:numId w:val="1"/>
         </w:numPr>
         <w:rPr>
-          <w:color w:val="808080"/>
-          <w:sz w:val="24"/>
-        </w:rPr>
-      </w:pPr>
-      <w:r>
-        <w:rPr>
-          <w:color w:val="808080"/>
-          <w:sz w:val="24"/>
-        </w:rPr>
-        <w:t xml:space="preserve">Present </w:t>
-      </w:r>
-      <w:r>
-        <w:rPr>
-          <w:noProof/>
-          <w:color w:val="808080"/>
-          <w:sz w:val="24"/>
-        </w:rPr>
-        <w:t>written</w:t>
-      </w:r>
-      <w:r>
-        <w:rPr>
-          <w:color w:val="808080"/>
-          <w:sz w:val="24"/>
-        </w:rPr>
-        <w:t xml:space="preserve"> status at weekly meeting</w:t>
-      </w:r>
-    </w:p>
-    <w:p>
-      <w:pPr>
-        <w:rPr>
-          <w:color w:val="808080"/>
-          <w:sz w:val="24"/>
-        </w:rPr>
-      </w:pPr>
-    </w:p>
-    <w:p>
-      <w:pPr>
-        <w:rPr>
-          <w:color w:val="808080"/>
-          <w:sz w:val="24"/>
-        </w:rPr>
-      </w:pPr>
-      <w:r>
-        <w:rPr>
-          <w:color w:val="808080"/>
-          <w:sz w:val="24"/>
-        </w:rPr>
-        <w:t>Training Phase:</w:t>
+          <w:sz w:val="24"/>
+        </w:rPr>
+      </w:pPr>
+      <w:r>
+        <w:rPr>
+          <w:sz w:val="24"/>
+        </w:rPr>
+        <w:t>Project team will present progress reports every week</w:t>
+      </w:r>
+    </w:p>
+    <w:p>
+      <w:pPr>
+        <w:rPr>
+          <w:sz w:val="24"/>
+        </w:rPr>
+      </w:pPr>
+    </w:p>
+    <w:p>
+      <w:pPr>
+        <w:rPr>
+          <w:sz w:val="24"/>
+        </w:rPr>
+      </w:pPr>
+      <w:r>
+        <w:rPr>
+          <w:sz w:val="24"/>
+        </w:rPr>
+        <w:t>Project Handoff/Closure:</w:t>
       </w:r>
     </w:p>
     <w:p>
@@ -2420,16 +2458,14 @@
           <w:numId w:val="1"/>
         </w:numPr>
         <w:rPr>
-          <w:color w:val="808080"/>
-          <w:sz w:val="24"/>
-        </w:rPr>
-      </w:pPr>
-      <w:r>
-        <w:rPr>
-          <w:color w:val="808080"/>
-          <w:sz w:val="24"/>
-        </w:rPr>
-        <w:t>Vendor will provide training in accordance with approved training plan provided in the kickoff</w:t>
+          <w:sz w:val="24"/>
+        </w:rPr>
+      </w:pPr>
+      <w:r>
+        <w:rPr>
+          <w:sz w:val="24"/>
+        </w:rPr>
+        <w:t>Project team will provide the subject professor, and the client with the completed documents</w:t>
       </w:r>
     </w:p>
     <w:p>
@@ -2439,54 +2475,14 @@
           <w:numId w:val="1"/>
         </w:numPr>
         <w:rPr>
-          <w:color w:val="808080"/>
-          <w:sz w:val="24"/>
-        </w:rPr>
-      </w:pPr>
-      <w:r>
-        <w:rPr>
-          <w:color w:val="808080"/>
-          <w:sz w:val="24"/>
-        </w:rPr>
-        <w:t xml:space="preserve">Present </w:t>
-      </w:r>
-      <w:r>
-        <w:rPr>
-          <w:noProof/>
-          <w:color w:val="808080"/>
-          <w:sz w:val="24"/>
-        </w:rPr>
-        <w:t>written</w:t>
-      </w:r>
-      <w:r>
-        <w:rPr>
-          <w:color w:val="808080"/>
-          <w:sz w:val="24"/>
-        </w:rPr>
-        <w:t xml:space="preserve"> status at weekly meeting</w:t>
-      </w:r>
-    </w:p>
-    <w:p>
-      <w:pPr>
-        <w:rPr>
-          <w:color w:val="808080"/>
-          <w:sz w:val="24"/>
-        </w:rPr>
-      </w:pPr>
-    </w:p>
-    <w:p>
-      <w:pPr>
-        <w:rPr>
-          <w:color w:val="808080"/>
-          <w:sz w:val="24"/>
-        </w:rPr>
-      </w:pPr>
-      <w:r>
-        <w:rPr>
-          <w:color w:val="808080"/>
-          <w:sz w:val="24"/>
-        </w:rPr>
-        <w:t>Project Handoff/Closure:</w:t>
+          <w:sz w:val="24"/>
+        </w:rPr>
+      </w:pPr>
+      <w:r>
+        <w:rPr>
+          <w:sz w:val="24"/>
+        </w:rPr>
+        <w:t>Project team will present closure report for review and approval</w:t>
       </w:r>
     </w:p>
     <w:p>
@@ -2496,16 +2492,14 @@
           <w:numId w:val="1"/>
         </w:numPr>
         <w:rPr>
-          <w:color w:val="808080"/>
-          <w:sz w:val="24"/>
-        </w:rPr>
-      </w:pPr>
-      <w:r>
-        <w:rPr>
-          <w:color w:val="808080"/>
-          <w:sz w:val="24"/>
-        </w:rPr>
-        <w:t>Vendor will provide SCG with all documentation in accordance with the approved project plan</w:t>
+          <w:sz w:val="24"/>
+        </w:rPr>
+      </w:pPr>
+      <w:r>
+        <w:rPr>
+          <w:sz w:val="24"/>
+        </w:rPr>
+        <w:t>Project team will have a checklist that shows all requirements are done</w:t>
       </w:r>
     </w:p>
     <w:p>
@@ -2515,88 +2509,14 @@
           <w:numId w:val="1"/>
         </w:numPr>
         <w:rPr>
-          <w:color w:val="808080"/>
-          <w:sz w:val="24"/>
-        </w:rPr>
-      </w:pPr>
-      <w:r>
-        <w:rPr>
-          <w:color w:val="808080"/>
-          <w:sz w:val="24"/>
-        </w:rPr>
-        <w:t>Vendor will present project closure report to SCG for review and approval</w:t>
-      </w:r>
-    </w:p>
-    <w:p>
-      <w:pPr>
-        <w:numPr>
-          <w:ilvl w:val="0"/>
-          <w:numId w:val="1"/>
-        </w:numPr>
-        <w:rPr>
-          <w:color w:val="808080"/>
-          <w:sz w:val="24"/>
-        </w:rPr>
-      </w:pPr>
-      <w:r>
-        <w:rPr>
-          <w:color w:val="808080"/>
-          <w:sz w:val="24"/>
-        </w:rPr>
-        <w:t>Vendor will complete the project requirements checklist showing that all project tasks have been completed</w:t>
-      </w:r>
-    </w:p>
-    <w:p>
-      <w:pPr>
-        <w:numPr>
-          <w:ilvl w:val="0"/>
-          <w:numId w:val="1"/>
-        </w:numPr>
-        <w:rPr>
-          <w:color w:val="808080"/>
-          <w:sz w:val="24"/>
-        </w:rPr>
-      </w:pPr>
-      <w:r>
-        <w:rPr>
-          <w:color w:val="808080"/>
-          <w:sz w:val="24"/>
-        </w:rPr>
-        <w:t>Vendor will conclude 24x7 web support at 11:59pm on the final day of the period of performance</w:t>
-      </w:r>
-    </w:p>
-    <w:p>
-      <w:pPr>
-        <w:numPr>
-          <w:ilvl w:val="0"/>
-          <w:numId w:val="1"/>
-        </w:numPr>
-        <w:rPr>
-          <w:color w:val="808080"/>
-          <w:sz w:val="24"/>
-        </w:rPr>
-      </w:pPr>
-      <w:r>
-        <w:rPr>
-          <w:color w:val="808080"/>
-          <w:sz w:val="24"/>
-        </w:rPr>
-        <w:t xml:space="preserve">Present </w:t>
-      </w:r>
-      <w:r>
-        <w:rPr>
-          <w:noProof/>
-          <w:color w:val="808080"/>
-          <w:sz w:val="24"/>
-        </w:rPr>
-        <w:t>written</w:t>
-      </w:r>
-      <w:r>
-        <w:rPr>
-          <w:color w:val="808080"/>
-          <w:sz w:val="24"/>
-        </w:rPr>
-        <w:t xml:space="preserve"> status at weekly meeting</w:t>
+          <w:sz w:val="24"/>
+        </w:rPr>
+      </w:pPr>
+      <w:r>
+        <w:rPr>
+          <w:sz w:val="24"/>
+        </w:rPr>
+        <w:t>Project team will present progress reports every week</w:t>
       </w:r>
     </w:p>
     <w:p>
@@ -2617,7 +2537,7 @@
           <w:szCs w:val="28"/>
         </w:rPr>
       </w:pPr>
-      <w:bookmarkStart w:id="6" w:name="_Toc332473323"/>
+      <w:bookmarkStart w:id="7" w:name="_Toc332473323"/>
       <w:r>
         <w:rPr>
           <w:smallCaps/>
@@ -2626,7 +2546,7 @@
         </w:rPr>
         <w:t>Schedule/Milestones</w:t>
       </w:r>
-      <w:bookmarkEnd w:id="6"/>
+      <w:bookmarkEnd w:id="7"/>
     </w:p>
     <w:p>
       <w:pPr>
@@ -2730,8 +2650,16 @@
         <w:rPr>
           <w:sz w:val="24"/>
         </w:rPr>
-        <w:t>Gantt Chart</w:t>
-      </w:r>
+        <w:t xml:space="preserve">Gantt </w:t>
+      </w:r>
+      <w:proofErr w:type="gramStart"/>
+      <w:r>
+        <w:rPr>
+          <w:sz w:val="24"/>
+        </w:rPr>
+        <w:t>Chart</w:t>
+      </w:r>
+      <w:proofErr w:type="gramEnd"/>
       <w:r>
         <w:rPr>
           <w:sz w:val="24"/>
@@ -2979,8 +2907,27 @@
         <w:tab/>
         <w:t>October 25, 2016</w:t>
       </w:r>
-      <w:bookmarkStart w:id="7" w:name="_GoBack"/>
-      <w:bookmarkEnd w:id="7"/>
+    </w:p>
+    <w:p>
+      <w:pPr>
+        <w:rPr>
+          <w:sz w:val="24"/>
+        </w:rPr>
+      </w:pPr>
+    </w:p>
+    <w:p>
+      <w:pPr>
+        <w:rPr>
+          <w:sz w:val="24"/>
+        </w:rPr>
+      </w:pPr>
+    </w:p>
+    <w:p>
+      <w:pPr>
+        <w:rPr>
+          <w:sz w:val="24"/>
+        </w:rPr>
+      </w:pPr>
     </w:p>
     <w:p>
       <w:pPr>
@@ -3006,6 +2953,7 @@
           <w:sz w:val="28"/>
           <w:szCs w:val="28"/>
         </w:rPr>
+        <w:lastRenderedPageBreak/>
         <w:t>Acceptance Criteria</w:t>
       </w:r>
       <w:bookmarkEnd w:id="8"/>
@@ -3013,123 +2961,43 @@
     <w:p>
       <w:pPr>
         <w:rPr>
-          <w:color w:val="008000"/>
-          <w:sz w:val="24"/>
-        </w:rPr>
-      </w:pPr>
-      <w:r>
-        <w:rPr>
-          <w:color w:val="008000"/>
-          <w:sz w:val="24"/>
-        </w:rPr>
-        <w:t>This section defines how the customer will accept the deliverables resulting from this SOW.  The acceptance of deliverables must be clearly defined and understood by all parties.  This section should include a description of how both parties will know when work is acceptable, how it will be accepted, and who is authorized to accept the work.</w:t>
-      </w:r>
-    </w:p>
-    <w:p>
-      <w:pPr>
-        <w:rPr>
-          <w:color w:val="008000"/>
-          <w:sz w:val="24"/>
-        </w:rPr>
-      </w:pPr>
-    </w:p>
-    <w:p>
-      <w:pPr>
-        <w:rPr>
           <w:color w:val="808080"/>
           <w:sz w:val="24"/>
         </w:rPr>
       </w:pPr>
-      <w:r>
-        <w:rPr>
-          <w:color w:val="808080"/>
-          <w:sz w:val="24"/>
-        </w:rPr>
-        <w:t xml:space="preserve">For the Website Redesign </w:t>
-      </w:r>
-      <w:r>
-        <w:rPr>
-          <w:noProof/>
-          <w:color w:val="808080"/>
-          <w:sz w:val="24"/>
-        </w:rPr>
-        <w:t>Project</w:t>
-      </w:r>
-      <w:r>
-        <w:rPr>
-          <w:noProof/>
-          <w:color w:val="808080"/>
-          <w:sz w:val="24"/>
-        </w:rPr>
-        <w:t>,</w:t>
-      </w:r>
-      <w:r>
-        <w:rPr>
-          <w:color w:val="808080"/>
-          <w:sz w:val="24"/>
-        </w:rPr>
-        <w:t xml:space="preserve"> the acceptance of all deliverables will reside with SCG’s Vice President of Marketing.   The VP of Marketing will maintain a small team of three advisors in order to ensure the completeness of each stage of the project and that the scope of work has been met.  Once a project phase is completed and the vendor provides their report/presentation for review and approval, the VP of Marketing will either sign off on the approval for the next phase to </w:t>
-      </w:r>
-      <w:r>
-        <w:rPr>
-          <w:noProof/>
-          <w:color w:val="808080"/>
-          <w:sz w:val="24"/>
-        </w:rPr>
-        <w:t>begin,</w:t>
-      </w:r>
-      <w:r>
-        <w:rPr>
-          <w:color w:val="808080"/>
-          <w:sz w:val="24"/>
-        </w:rPr>
-        <w:t xml:space="preserve"> or reply to the vendor, in writing, advising what tasks must still be accomplished.  </w:t>
-      </w:r>
-    </w:p>
-    <w:p>
-      <w:pPr>
-        <w:rPr>
-          <w:color w:val="808080"/>
-          <w:sz w:val="24"/>
-        </w:rPr>
-      </w:pPr>
-    </w:p>
-    <w:p>
-      <w:pPr>
-        <w:rPr>
-          <w:color w:val="808080"/>
-          <w:sz w:val="24"/>
-        </w:rPr>
-      </w:pPr>
-      <w:r>
-        <w:rPr>
-          <w:color w:val="808080"/>
-          <w:sz w:val="24"/>
-        </w:rPr>
-        <w:t xml:space="preserve">Once all project tasks have been completed, the project will enter the handoff/closure stage.  During this stage of the project, the vendor will provide their project closure report and project task checklist to SCG’s VP of Marketing.  The acceptance of this documentation by SCG’s VP of Marketing will acknowledge acceptance of all project deliverables and that the vendor has met all assigned tasks.  </w:t>
-      </w:r>
-    </w:p>
-    <w:p>
-      <w:pPr>
-        <w:rPr>
-          <w:color w:val="808080"/>
-          <w:sz w:val="24"/>
-        </w:rPr>
-      </w:pPr>
-    </w:p>
-    <w:p>
-      <w:pPr>
-        <w:rPr>
-          <w:color w:val="808080"/>
-          <w:sz w:val="24"/>
-        </w:rPr>
-      </w:pPr>
-      <w:r>
-        <w:rPr>
-          <w:color w:val="808080"/>
-          <w:sz w:val="24"/>
-        </w:rPr>
-        <w:t xml:space="preserve">Any discrepancies involving completion of project tasks or disagreement between SCG and the chosen vendor will be referred to both organizations’ contracting offices for review and discussion.  </w:t>
+    </w:p>
+    <w:p>
+      <w:pPr>
+        <w:ind w:firstLine="720"/>
+        <w:rPr>
+          <w:sz w:val="24"/>
+        </w:rPr>
+      </w:pPr>
+      <w:r>
+        <w:rPr>
+          <w:sz w:val="24"/>
+        </w:rPr>
+        <w:t xml:space="preserve">For the Resort Reservation system, the acceptance of all deliverables will reside with the client and subject professor’s approval. The client will approve mostly the design of the system since they will be the one to use the system being built while the subject professor’s concern is to approve the documents being made and also track the progress of the project. The project advisor also plays a role in approving documents, they are the ones to sign the weekly progress report of the project. This is to ensure that the quality of the documents and its contents are maintained. </w:t>
+      </w:r>
+    </w:p>
+    <w:p>
+      <w:pPr>
+        <w:rPr>
+          <w:sz w:val="24"/>
+        </w:rPr>
+      </w:pPr>
+    </w:p>
+    <w:p>
+      <w:pPr>
+        <w:rPr>
+          <w:sz w:val="24"/>
+        </w:rPr>
+      </w:pPr>
+      <w:r>
+        <w:rPr>
+          <w:sz w:val="24"/>
+        </w:rPr>
+        <w:t xml:space="preserve">Any conflict regarding the documents and completion of the project will be referred to all parties involved. </w:t>
       </w:r>
     </w:p>
     <w:p>
@@ -3359,7 +3227,21 @@
         <w:rPr>
           <w:sz w:val="24"/>
         </w:rPr>
-        <w:t>Mr. Jojo Castillo</w:t>
+        <w:t xml:space="preserve">Mr. </w:t>
+      </w:r>
+      <w:proofErr w:type="spellStart"/>
+      <w:r>
+        <w:rPr>
+          <w:sz w:val="24"/>
+        </w:rPr>
+        <w:t>Jojo</w:t>
+      </w:r>
+      <w:proofErr w:type="spellEnd"/>
+      <w:r>
+        <w:rPr>
+          <w:sz w:val="24"/>
+        </w:rPr>
+        <w:t xml:space="preserve"> Castillo</w:t>
       </w:r>
     </w:p>
     <w:p>
@@ -3413,7 +3295,7 @@
 </file>
 
 <file path=word/endnotes.xml><?xml version="1.0" encoding="utf-8"?>
-<w:endnotes xmlns:wpc="http://schemas.microsoft.com/office/word/2010/wordprocessingCanvas" xmlns:cx="http://schemas.microsoft.com/office/drawing/2014/chartex" xmlns:cx1="http://schemas.microsoft.com/office/drawing/2015/9/8/chartex" xmlns:cx2="http://schemas.microsoft.com/office/drawing/2015/10/21/chartex" xmlns:mc="http://schemas.openxmlformats.org/markup-compatibility/2006" xmlns:o="urn:schemas-microsoft-com:office:office" xmlns:r="http://schemas.openxmlformats.org/officeDocument/2006/relationships" xmlns:m="http://schemas.openxmlformats.org/officeDocument/2006/math" xmlns:v="urn:schemas-microsoft-com:vml" xmlns:wp14="http://schemas.microsoft.com/office/word/2010/wordprocessingDrawing" xmlns:wp="http://schemas.openxmlformats.org/drawingml/2006/wordprocessingDrawing" xmlns:w10="urn:schemas-microsoft-com:office:word" xmlns:w="http://schemas.openxmlformats.org/wordprocessingml/2006/main" xmlns:w14="http://schemas.microsoft.com/office/word/2010/wordml" xmlns:w15="http://schemas.microsoft.com/office/word/2012/wordml" xmlns:w16se="http://schemas.microsoft.com/office/word/2015/wordml/symex" xmlns:wpg="http://schemas.microsoft.com/office/word/2010/wordprocessingGroup" xmlns:wpi="http://schemas.microsoft.com/office/word/2010/wordprocessingInk" xmlns:wne="http://schemas.microsoft.com/office/word/2006/wordml" xmlns:wps="http://schemas.microsoft.com/office/word/2010/wordprocessingShape" mc:Ignorable="w14 w15 w16se wp14">
+<w:endnotes xmlns:wpc="http://schemas.microsoft.com/office/word/2010/wordprocessingCanvas" xmlns:mc="http://schemas.openxmlformats.org/markup-compatibility/2006" xmlns:o="urn:schemas-microsoft-com:office:office" xmlns:r="http://schemas.openxmlformats.org/officeDocument/2006/relationships" xmlns:m="http://schemas.openxmlformats.org/officeDocument/2006/math" xmlns:v="urn:schemas-microsoft-com:vml" xmlns:wp14="http://schemas.microsoft.com/office/word/2010/wordprocessingDrawing" xmlns:wp="http://schemas.openxmlformats.org/drawingml/2006/wordprocessingDrawing" xmlns:w10="urn:schemas-microsoft-com:office:word" xmlns:w="http://schemas.openxmlformats.org/wordprocessingml/2006/main" xmlns:w14="http://schemas.microsoft.com/office/word/2010/wordml" xmlns:w15="http://schemas.microsoft.com/office/word/2012/wordml" xmlns:wpg="http://schemas.microsoft.com/office/word/2010/wordprocessingGroup" xmlns:wpi="http://schemas.microsoft.com/office/word/2010/wordprocessingInk" xmlns:wne="http://schemas.microsoft.com/office/word/2006/wordml" xmlns:wps="http://schemas.microsoft.com/office/word/2010/wordprocessingShape" mc:Ignorable="w14 w15 wp14">
   <w:endnote w:type="separator" w:id="-1">
     <w:p>
       <w:r>
@@ -3432,7 +3314,7 @@
 </file>
 
 <file path=word/footer1.xml><?xml version="1.0" encoding="utf-8"?>
-<w:ftr xmlns:wpc="http://schemas.microsoft.com/office/word/2010/wordprocessingCanvas" xmlns:cx="http://schemas.microsoft.com/office/drawing/2014/chartex" xmlns:cx1="http://schemas.microsoft.com/office/drawing/2015/9/8/chartex" xmlns:cx2="http://schemas.microsoft.com/office/drawing/2015/10/21/chartex" xmlns:mc="http://schemas.openxmlformats.org/markup-compatibility/2006" xmlns:o="urn:schemas-microsoft-com:office:office" xmlns:r="http://schemas.openxmlformats.org/officeDocument/2006/relationships" xmlns:m="http://schemas.openxmlformats.org/officeDocument/2006/math" xmlns:v="urn:schemas-microsoft-com:vml" xmlns:wp14="http://schemas.microsoft.com/office/word/2010/wordprocessingDrawing" xmlns:wp="http://schemas.openxmlformats.org/drawingml/2006/wordprocessingDrawing" xmlns:w10="urn:schemas-microsoft-com:office:word" xmlns:w="http://schemas.openxmlformats.org/wordprocessingml/2006/main" xmlns:w14="http://schemas.microsoft.com/office/word/2010/wordml" xmlns:w15="http://schemas.microsoft.com/office/word/2012/wordml" xmlns:w16se="http://schemas.microsoft.com/office/word/2015/wordml/symex" xmlns:wpg="http://schemas.microsoft.com/office/word/2010/wordprocessingGroup" xmlns:wpi="http://schemas.microsoft.com/office/word/2010/wordprocessingInk" xmlns:wne="http://schemas.microsoft.com/office/word/2006/wordml" xmlns:wps="http://schemas.microsoft.com/office/word/2010/wordprocessingShape" mc:Ignorable="w14 w15 w16se wp14">
+<w:ftr xmlns:wpc="http://schemas.microsoft.com/office/word/2010/wordprocessingCanvas" xmlns:mc="http://schemas.openxmlformats.org/markup-compatibility/2006" xmlns:o="urn:schemas-microsoft-com:office:office" xmlns:r="http://schemas.openxmlformats.org/officeDocument/2006/relationships" xmlns:m="http://schemas.openxmlformats.org/officeDocument/2006/math" xmlns:v="urn:schemas-microsoft-com:vml" xmlns:wp14="http://schemas.microsoft.com/office/word/2010/wordprocessingDrawing" xmlns:wp="http://schemas.openxmlformats.org/drawingml/2006/wordprocessingDrawing" xmlns:w10="urn:schemas-microsoft-com:office:word" xmlns:w="http://schemas.openxmlformats.org/wordprocessingml/2006/main" xmlns:w14="http://schemas.microsoft.com/office/word/2010/wordml" xmlns:w15="http://schemas.microsoft.com/office/word/2012/wordml" xmlns:wpg="http://schemas.microsoft.com/office/word/2010/wordprocessingGroup" xmlns:wpi="http://schemas.microsoft.com/office/word/2010/wordprocessingInk" xmlns:wne="http://schemas.microsoft.com/office/word/2006/wordml" xmlns:wps="http://schemas.microsoft.com/office/word/2010/wordprocessingShape" mc:Ignorable="w14 w15 wp14">
   <w:p>
     <w:pPr>
       <w:pStyle w:val="Footer"/>
@@ -3469,7 +3351,7 @@
 </file>
 
 <file path=word/footer2.xml><?xml version="1.0" encoding="utf-8"?>
-<w:ftr xmlns:wpc="http://schemas.microsoft.com/office/word/2010/wordprocessingCanvas" xmlns:cx="http://schemas.microsoft.com/office/drawing/2014/chartex" xmlns:cx1="http://schemas.microsoft.com/office/drawing/2015/9/8/chartex" xmlns:cx2="http://schemas.microsoft.com/office/drawing/2015/10/21/chartex" xmlns:mc="http://schemas.openxmlformats.org/markup-compatibility/2006" xmlns:o="urn:schemas-microsoft-com:office:office" xmlns:r="http://schemas.openxmlformats.org/officeDocument/2006/relationships" xmlns:m="http://schemas.openxmlformats.org/officeDocument/2006/math" xmlns:v="urn:schemas-microsoft-com:vml" xmlns:wp14="http://schemas.microsoft.com/office/word/2010/wordprocessingDrawing" xmlns:wp="http://schemas.openxmlformats.org/drawingml/2006/wordprocessingDrawing" xmlns:w10="urn:schemas-microsoft-com:office:word" xmlns:w="http://schemas.openxmlformats.org/wordprocessingml/2006/main" xmlns:w14="http://schemas.microsoft.com/office/word/2010/wordml" xmlns:w15="http://schemas.microsoft.com/office/word/2012/wordml" xmlns:w16se="http://schemas.microsoft.com/office/word/2015/wordml/symex" xmlns:wpg="http://schemas.microsoft.com/office/word/2010/wordprocessingGroup" xmlns:wpi="http://schemas.microsoft.com/office/word/2010/wordprocessingInk" xmlns:wne="http://schemas.microsoft.com/office/word/2006/wordml" xmlns:wps="http://schemas.microsoft.com/office/word/2010/wordprocessingShape" mc:Ignorable="w14 w15 w16se wp14">
+<w:ftr xmlns:wpc="http://schemas.microsoft.com/office/word/2010/wordprocessingCanvas" xmlns:mc="http://schemas.openxmlformats.org/markup-compatibility/2006" xmlns:o="urn:schemas-microsoft-com:office:office" xmlns:r="http://schemas.openxmlformats.org/officeDocument/2006/relationships" xmlns:m="http://schemas.openxmlformats.org/officeDocument/2006/math" xmlns:v="urn:schemas-microsoft-com:vml" xmlns:wp14="http://schemas.microsoft.com/office/word/2010/wordprocessingDrawing" xmlns:wp="http://schemas.openxmlformats.org/drawingml/2006/wordprocessingDrawing" xmlns:w10="urn:schemas-microsoft-com:office:word" xmlns:w="http://schemas.openxmlformats.org/wordprocessingml/2006/main" xmlns:w14="http://schemas.microsoft.com/office/word/2010/wordml" xmlns:w15="http://schemas.microsoft.com/office/word/2012/wordml" xmlns:wpg="http://schemas.microsoft.com/office/word/2010/wordprocessingGroup" xmlns:wpi="http://schemas.microsoft.com/office/word/2010/wordprocessingInk" xmlns:wne="http://schemas.microsoft.com/office/word/2006/wordml" xmlns:wps="http://schemas.microsoft.com/office/word/2010/wordprocessingShape" mc:Ignorable="w14 w15 wp14">
   <w:p>
     <w:pPr>
       <w:pStyle w:val="Footer"/>
@@ -3501,7 +3383,7 @@
         <w:rStyle w:val="PageNumber"/>
         <w:noProof/>
       </w:rPr>
-      <w:t>3</w:t>
+      <w:t>4</w:t>
     </w:r>
     <w:r>
       <w:rPr>
@@ -3522,7 +3404,7 @@
 </file>
 
 <file path=word/footnotes.xml><?xml version="1.0" encoding="utf-8"?>
-<w:footnotes xmlns:wpc="http://schemas.microsoft.com/office/word/2010/wordprocessingCanvas" xmlns:cx="http://schemas.microsoft.com/office/drawing/2014/chartex" xmlns:cx1="http://schemas.microsoft.com/office/drawing/2015/9/8/chartex" xmlns:cx2="http://schemas.microsoft.com/office/drawing/2015/10/21/chartex" xmlns:mc="http://schemas.openxmlformats.org/markup-compatibility/2006" xmlns:o="urn:schemas-microsoft-com:office:office" xmlns:r="http://schemas.openxmlformats.org/officeDocument/2006/relationships" xmlns:m="http://schemas.openxmlformats.org/officeDocument/2006/math" xmlns:v="urn:schemas-microsoft-com:vml" xmlns:wp14="http://schemas.microsoft.com/office/word/2010/wordprocessingDrawing" xmlns:wp="http://schemas.openxmlformats.org/drawingml/2006/wordprocessingDrawing" xmlns:w10="urn:schemas-microsoft-com:office:word" xmlns:w="http://schemas.openxmlformats.org/wordprocessingml/2006/main" xmlns:w14="http://schemas.microsoft.com/office/word/2010/wordml" xmlns:w15="http://schemas.microsoft.com/office/word/2012/wordml" xmlns:w16se="http://schemas.microsoft.com/office/word/2015/wordml/symex" xmlns:wpg="http://schemas.microsoft.com/office/word/2010/wordprocessingGroup" xmlns:wpi="http://schemas.microsoft.com/office/word/2010/wordprocessingInk" xmlns:wne="http://schemas.microsoft.com/office/word/2006/wordml" xmlns:wps="http://schemas.microsoft.com/office/word/2010/wordprocessingShape" mc:Ignorable="w14 w15 w16se wp14">
+<w:footnotes xmlns:wpc="http://schemas.microsoft.com/office/word/2010/wordprocessingCanvas" xmlns:mc="http://schemas.openxmlformats.org/markup-compatibility/2006" xmlns:o="urn:schemas-microsoft-com:office:office" xmlns:r="http://schemas.openxmlformats.org/officeDocument/2006/relationships" xmlns:m="http://schemas.openxmlformats.org/officeDocument/2006/math" xmlns:v="urn:schemas-microsoft-com:vml" xmlns:wp14="http://schemas.microsoft.com/office/word/2010/wordprocessingDrawing" xmlns:wp="http://schemas.openxmlformats.org/drawingml/2006/wordprocessingDrawing" xmlns:w10="urn:schemas-microsoft-com:office:word" xmlns:w="http://schemas.openxmlformats.org/wordprocessingml/2006/main" xmlns:w14="http://schemas.microsoft.com/office/word/2010/wordml" xmlns:w15="http://schemas.microsoft.com/office/word/2012/wordml" xmlns:wpg="http://schemas.microsoft.com/office/word/2010/wordprocessingGroup" xmlns:wpi="http://schemas.microsoft.com/office/word/2010/wordprocessingInk" xmlns:wne="http://schemas.microsoft.com/office/word/2006/wordml" xmlns:wps="http://schemas.microsoft.com/office/word/2010/wordprocessingShape" mc:Ignorable="w14 w15 wp14">
   <w:footnote w:type="separator" w:id="-1">
     <w:p>
       <w:r>
@@ -3541,7 +3423,7 @@
 </file>
 
 <file path=word/header1.xml><?xml version="1.0" encoding="utf-8"?>
-<w:hdr xmlns:wpc="http://schemas.microsoft.com/office/word/2010/wordprocessingCanvas" xmlns:cx="http://schemas.microsoft.com/office/drawing/2014/chartex" xmlns:cx1="http://schemas.microsoft.com/office/drawing/2015/9/8/chartex" xmlns:cx2="http://schemas.microsoft.com/office/drawing/2015/10/21/chartex" xmlns:mc="http://schemas.openxmlformats.org/markup-compatibility/2006" xmlns:o="urn:schemas-microsoft-com:office:office" xmlns:r="http://schemas.openxmlformats.org/officeDocument/2006/relationships" xmlns:m="http://schemas.openxmlformats.org/officeDocument/2006/math" xmlns:v="urn:schemas-microsoft-com:vml" xmlns:wp14="http://schemas.microsoft.com/office/word/2010/wordprocessingDrawing" xmlns:wp="http://schemas.openxmlformats.org/drawingml/2006/wordprocessingDrawing" xmlns:w10="urn:schemas-microsoft-com:office:word" xmlns:w="http://schemas.openxmlformats.org/wordprocessingml/2006/main" xmlns:w14="http://schemas.microsoft.com/office/word/2010/wordml" xmlns:w15="http://schemas.microsoft.com/office/word/2012/wordml" xmlns:w16se="http://schemas.microsoft.com/office/word/2015/wordml/symex" xmlns:wpg="http://schemas.microsoft.com/office/word/2010/wordprocessingGroup" xmlns:wpi="http://schemas.microsoft.com/office/word/2010/wordprocessingInk" xmlns:wne="http://schemas.microsoft.com/office/word/2006/wordml" xmlns:wps="http://schemas.microsoft.com/office/word/2010/wordprocessingShape" mc:Ignorable="w14 w15 w16se wp14">
+<w:hdr xmlns:wpc="http://schemas.microsoft.com/office/word/2010/wordprocessingCanvas" xmlns:mc="http://schemas.openxmlformats.org/markup-compatibility/2006" xmlns:o="urn:schemas-microsoft-com:office:office" xmlns:r="http://schemas.openxmlformats.org/officeDocument/2006/relationships" xmlns:m="http://schemas.openxmlformats.org/officeDocument/2006/math" xmlns:v="urn:schemas-microsoft-com:vml" xmlns:wp14="http://schemas.microsoft.com/office/word/2010/wordprocessingDrawing" xmlns:wp="http://schemas.openxmlformats.org/drawingml/2006/wordprocessingDrawing" xmlns:w10="urn:schemas-microsoft-com:office:word" xmlns:w="http://schemas.openxmlformats.org/wordprocessingml/2006/main" xmlns:w14="http://schemas.microsoft.com/office/word/2010/wordml" xmlns:w15="http://schemas.microsoft.com/office/word/2012/wordml" xmlns:wpg="http://schemas.microsoft.com/office/word/2010/wordprocessingGroup" xmlns:wpi="http://schemas.microsoft.com/office/word/2010/wordprocessingInk" xmlns:wne="http://schemas.microsoft.com/office/word/2006/wordml" xmlns:wps="http://schemas.microsoft.com/office/word/2010/wordprocessingShape" mc:Ignorable="w14 w15 wp14">
   <w:p>
     <w:pPr>
       <w:pStyle w:val="Header"/>
@@ -3736,14 +3618,42 @@
           <w:color w:val="063C73"/>
           <w:lang w:val="en-GB"/>
         </w:rPr>
-        <w:instrText xml:space="preserve"> </w:instrText>
+        <w:instrText xml:space="preserve"> INCLUDEPICTURE  "http://www.120society.com/templates/fast_plans/images/logo.jpg" \* MERGEFORMATINET </w:instrText>
       </w:r>
       <w:r>
         <w:rPr>
           <w:color w:val="063C73"/>
           <w:lang w:val="en-GB"/>
         </w:rPr>
-        <w:instrText>INCLUDEPICTURE  "http://www.120society.com/templates/fast_plans/images/logo.jpg" \* MERGEFORMATINET</w:instrText>
+        <w:fldChar w:fldCharType="separate"/>
+      </w:r>
+      <w:r>
+        <w:rPr>
+          <w:color w:val="063C73"/>
+          <w:lang w:val="en-GB"/>
+        </w:rPr>
+        <w:fldChar w:fldCharType="begin"/>
+      </w:r>
+      <w:r>
+        <w:rPr>
+          <w:color w:val="063C73"/>
+          <w:lang w:val="en-GB"/>
+        </w:rPr>
+        <w:instrText xml:space="preserve"> </w:instrText>
+      </w:r>
+      <w:r>
+        <w:rPr>
+          <w:color w:val="063C73"/>
+          <w:lang w:val="en-GB"/>
+        </w:rPr>
+        <w:instrText>INCLUD</w:instrText>
+      </w:r>
+      <w:r>
+        <w:rPr>
+          <w:color w:val="063C73"/>
+          <w:lang w:val="en-GB"/>
+        </w:rPr>
+        <w:instrText>EPICTURE  "http://www.120society.com/templates/fast_plans/images/logo.jpg" \* MERGEFORMATINET</w:instrText>
       </w:r>
       <w:r>
         <w:rPr>
@@ -3784,10 +3694,17 @@
             <v:path o:extrusionok="f" gradientshapeok="t" o:connecttype="rect"/>
             <o:lock v:ext="edit" aspectratio="t"/>
           </v:shapetype>
-          <v:shape id="_x0000_i1026" type="#_x0000_t75" alt="Project Management Templates" style="width:162.75pt;height:26.25pt" o:button="t">
+          <v:shape id="_x0000_i1026" type="#_x0000_t75" alt="Project Management Templates" style="width:162.6pt;height:26.05pt" o:button="t">
             <v:imagedata r:id="rId3" r:href="rId2"/>
           </v:shape>
         </w:pict>
+      </w:r>
+      <w:r>
+        <w:rPr>
+          <w:color w:val="063C73"/>
+          <w:lang w:val="en-GB"/>
+        </w:rPr>
+        <w:fldChar w:fldCharType="end"/>
       </w:r>
       <w:r>
         <w:rPr>
@@ -3937,7 +3854,7 @@
 </file>
 
 <file path=word/numbering.xml><?xml version="1.0" encoding="utf-8"?>
-<w:numbering xmlns:wpc="http://schemas.microsoft.com/office/word/2010/wordprocessingCanvas" xmlns:cx="http://schemas.microsoft.com/office/drawing/2014/chartex" xmlns:cx1="http://schemas.microsoft.com/office/drawing/2015/9/8/chartex" xmlns:cx2="http://schemas.microsoft.com/office/drawing/2015/10/21/chartex" xmlns:mc="http://schemas.openxmlformats.org/markup-compatibility/2006" xmlns:o="urn:schemas-microsoft-com:office:office" xmlns:r="http://schemas.openxmlformats.org/officeDocument/2006/relationships" xmlns:m="http://schemas.openxmlformats.org/officeDocument/2006/math" xmlns:v="urn:schemas-microsoft-com:vml" xmlns:wp14="http://schemas.microsoft.com/office/word/2010/wordprocessingDrawing" xmlns:wp="http://schemas.openxmlformats.org/drawingml/2006/wordprocessingDrawing" xmlns:w10="urn:schemas-microsoft-com:office:word" xmlns:w="http://schemas.openxmlformats.org/wordprocessingml/2006/main" xmlns:w14="http://schemas.microsoft.com/office/word/2010/wordml" xmlns:w15="http://schemas.microsoft.com/office/word/2012/wordml" xmlns:w16se="http://schemas.microsoft.com/office/word/2015/wordml/symex" xmlns:wpg="http://schemas.microsoft.com/office/word/2010/wordprocessingGroup" xmlns:wpi="http://schemas.microsoft.com/office/word/2010/wordprocessingInk" xmlns:wne="http://schemas.microsoft.com/office/word/2006/wordml" xmlns:wps="http://schemas.microsoft.com/office/word/2010/wordprocessingShape" mc:Ignorable="w14 w15 w16se wp14">
+<w:numbering xmlns:wpc="http://schemas.microsoft.com/office/word/2010/wordprocessingCanvas" xmlns:mc="http://schemas.openxmlformats.org/markup-compatibility/2006" xmlns:o="urn:schemas-microsoft-com:office:office" xmlns:r="http://schemas.openxmlformats.org/officeDocument/2006/relationships" xmlns:m="http://schemas.openxmlformats.org/officeDocument/2006/math" xmlns:v="urn:schemas-microsoft-com:vml" xmlns:wp14="http://schemas.microsoft.com/office/word/2010/wordprocessingDrawing" xmlns:wp="http://schemas.openxmlformats.org/drawingml/2006/wordprocessingDrawing" xmlns:w10="urn:schemas-microsoft-com:office:word" xmlns:w="http://schemas.openxmlformats.org/wordprocessingml/2006/main" xmlns:w14="http://schemas.microsoft.com/office/word/2010/wordml" xmlns:w15="http://schemas.microsoft.com/office/word/2012/wordml" xmlns:wpg="http://schemas.microsoft.com/office/word/2010/wordprocessingGroup" xmlns:wpi="http://schemas.microsoft.com/office/word/2010/wordprocessingInk" xmlns:wne="http://schemas.microsoft.com/office/word/2006/wordml" xmlns:wps="http://schemas.microsoft.com/office/word/2010/wordprocessingShape" mc:Ignorable="w14 w15 wp14">
   <w:abstractNum w:abstractNumId="0" w15:restartNumberingAfterBreak="0">
     <w:nsid w:val="0F5D09B1"/>
     <w:multiLevelType w:val="hybridMultilevel"/>
@@ -4228,7 +4145,7 @@
 </file>
 
 <file path=word/styles.xml><?xml version="1.0" encoding="utf-8"?>
-<w:styles xmlns:mc="http://schemas.openxmlformats.org/markup-compatibility/2006" xmlns:r="http://schemas.openxmlformats.org/officeDocument/2006/relationships" xmlns:w="http://schemas.openxmlformats.org/wordprocessingml/2006/main" xmlns:w14="http://schemas.microsoft.com/office/word/2010/wordml" xmlns:w15="http://schemas.microsoft.com/office/word/2012/wordml" xmlns:w16se="http://schemas.microsoft.com/office/word/2015/wordml/symex" mc:Ignorable="w14 w15 w16se">
+<w:styles xmlns:mc="http://schemas.openxmlformats.org/markup-compatibility/2006" xmlns:r="http://schemas.openxmlformats.org/officeDocument/2006/relationships" xmlns:w="http://schemas.openxmlformats.org/wordprocessingml/2006/main" xmlns:w14="http://schemas.microsoft.com/office/word/2010/wordml" xmlns:w15="http://schemas.microsoft.com/office/word/2012/wordml" mc:Ignorable="w14 w15">
   <w:docDefaults>
     <w:rPrDefault>
       <w:rPr>
@@ -4244,7 +4161,7 @@
       </w:pPr>
     </w:pPrDefault>
   </w:docDefaults>
-  <w:latentStyles w:defLockedState="0" w:defUIPriority="99" w:defSemiHidden="0" w:defUnhideWhenUsed="0" w:defQFormat="0" w:count="372">
+  <w:latentStyles w:defLockedState="0" w:defUIPriority="99" w:defSemiHidden="0" w:defUnhideWhenUsed="0" w:defQFormat="0" w:count="371">
     <w:lsdException w:name="Normal" w:uiPriority="0" w:qFormat="1"/>
     <w:lsdException w:name="heading 1" w:uiPriority="0" w:qFormat="1"/>
     <w:lsdException w:name="heading 2" w:semiHidden="1" w:uiPriority="9" w:unhideWhenUsed="1" w:qFormat="1"/>
@@ -4616,7 +4533,6 @@
     <w:lsdException w:name="List Table 5 Dark Accent 6" w:uiPriority="50"/>
     <w:lsdException w:name="List Table 6 Colorful Accent 6" w:uiPriority="51"/>
     <w:lsdException w:name="List Table 7 Colorful Accent 6" w:uiPriority="52"/>
-    <w:lsdException w:name="Mention" w:semiHidden="1" w:unhideWhenUsed="1"/>
   </w:latentStyles>
   <w:style w:type="paragraph" w:default="1" w:styleId="Normal">
     <w:name w:val="Normal"/>

</xml_diff>

<commit_message>
SOW - Introduction/Background (proofread)
</commit_message>
<xml_diff>
--- a/Documentation/MCSPROJ/Needed Documents/Statement of Work.docx
+++ b/Documentation/MCSPROJ/Needed Documents/Statement of Work.docx
@@ -1,6 +1,6 @@
 
 <file path=word/document.xml><?xml version="1.0" encoding="utf-8"?>
-<w:document xmlns:wpc="http://schemas.microsoft.com/office/word/2010/wordprocessingCanvas" xmlns:mc="http://schemas.openxmlformats.org/markup-compatibility/2006" xmlns:o="urn:schemas-microsoft-com:office:office" xmlns:r="http://schemas.openxmlformats.org/officeDocument/2006/relationships" xmlns:m="http://schemas.openxmlformats.org/officeDocument/2006/math" xmlns:v="urn:schemas-microsoft-com:vml" xmlns:wp14="http://schemas.microsoft.com/office/word/2010/wordprocessingDrawing" xmlns:wp="http://schemas.openxmlformats.org/drawingml/2006/wordprocessingDrawing" xmlns:w10="urn:schemas-microsoft-com:office:word" xmlns:w="http://schemas.openxmlformats.org/wordprocessingml/2006/main" xmlns:w14="http://schemas.microsoft.com/office/word/2010/wordml" xmlns:w15="http://schemas.microsoft.com/office/word/2012/wordml" xmlns:wpg="http://schemas.microsoft.com/office/word/2010/wordprocessingGroup" xmlns:wpi="http://schemas.microsoft.com/office/word/2010/wordprocessingInk" xmlns:wne="http://schemas.microsoft.com/office/word/2006/wordml" xmlns:wps="http://schemas.microsoft.com/office/word/2010/wordprocessingShape" mc:Ignorable="w14 w15 wp14">
+<w:document xmlns:wpc="http://schemas.microsoft.com/office/word/2010/wordprocessingCanvas" xmlns:cx="http://schemas.microsoft.com/office/drawing/2014/chartex" xmlns:cx1="http://schemas.microsoft.com/office/drawing/2015/9/8/chartex" xmlns:cx2="http://schemas.microsoft.com/office/drawing/2015/10/21/chartex" xmlns:mc="http://schemas.openxmlformats.org/markup-compatibility/2006" xmlns:o="urn:schemas-microsoft-com:office:office" xmlns:r="http://schemas.openxmlformats.org/officeDocument/2006/relationships" xmlns:m="http://schemas.openxmlformats.org/officeDocument/2006/math" xmlns:v="urn:schemas-microsoft-com:vml" xmlns:wp14="http://schemas.microsoft.com/office/word/2010/wordprocessingDrawing" xmlns:wp="http://schemas.openxmlformats.org/drawingml/2006/wordprocessingDrawing" xmlns:w10="urn:schemas-microsoft-com:office:word" xmlns:w="http://schemas.openxmlformats.org/wordprocessingml/2006/main" xmlns:w14="http://schemas.microsoft.com/office/word/2010/wordml" xmlns:w15="http://schemas.microsoft.com/office/word/2012/wordml" xmlns:w16se="http://schemas.microsoft.com/office/word/2015/wordml/symex" xmlns:wpg="http://schemas.microsoft.com/office/word/2010/wordprocessingGroup" xmlns:wpi="http://schemas.microsoft.com/office/word/2010/wordprocessingInk" xmlns:wne="http://schemas.microsoft.com/office/word/2006/wordml" xmlns:wps="http://schemas.microsoft.com/office/word/2010/wordprocessingShape" mc:Ignorable="w14 w15 w16se wp14">
   <w:body>
     <w:p>
       <w:pPr>
@@ -46,6 +46,27 @@
             <w:lang w:val="en-GB"/>
           </w:rPr>
           <w:instrText xml:space="preserve"> INCLUDEPICTURE "http://www.120society.com/templates/fast_plans/images/logo.jpg" \* MERGEFORMATINET </w:instrText>
+        </w:r>
+        <w:r>
+          <w:rPr>
+            <w:color w:val="063C73"/>
+            <w:lang w:val="en-GB"/>
+          </w:rPr>
+          <w:fldChar w:fldCharType="separate"/>
+        </w:r>
+        <w:r>
+          <w:rPr>
+            <w:color w:val="063C73"/>
+            <w:lang w:val="en-GB"/>
+          </w:rPr>
+          <w:fldChar w:fldCharType="begin"/>
+        </w:r>
+        <w:r>
+          <w:rPr>
+            <w:color w:val="063C73"/>
+            <w:lang w:val="en-GB"/>
+          </w:rPr>
+          <w:instrText xml:space="preserve"> INCLUDEPICTURE  "http://www.120society.com/templates/fast_plans/images/logo.jpg" \* MERGEFORMATINET </w:instrText>
         </w:r>
         <w:r>
           <w:rPr>
@@ -282,10 +303,17 @@
               <v:path o:extrusionok="f" gradientshapeok="t" o:connecttype="rect"/>
               <o:lock v:ext="edit" aspectratio="t"/>
             </v:shapetype>
-            <v:shape id="_x0000_i1025" type="#_x0000_t75" alt="Project Management Templates" style="width:253.25pt;height:40.95pt" o:button="t">
+            <v:shape id="_x0000_i1025" type="#_x0000_t75" alt="Project Management Templates" style="width:253.6pt;height:40.85pt" o:button="t">
               <v:imagedata r:id="rId8" r:href="rId9"/>
             </v:shape>
           </w:pict>
+        </w:r>
+        <w:r>
+          <w:rPr>
+            <w:color w:val="063C73"/>
+            <w:lang w:val="en-GB"/>
+          </w:rPr>
+          <w:fldChar w:fldCharType="end"/>
         </w:r>
         <w:r>
           <w:rPr>
@@ -455,21 +483,28 @@
           <w:szCs w:val="24"/>
         </w:rPr>
       </w:pPr>
-      <w:proofErr w:type="gramStart"/>
       <w:r>
         <w:rPr>
           <w:sz w:val="24"/>
           <w:szCs w:val="24"/>
         </w:rPr>
-        <w:t>and</w:t>
-      </w:r>
-      <w:proofErr w:type="gramEnd"/>
-      <w:r>
+        <w:t>and within your organization. We hope that you find this template useful and</w:t>
+      </w:r>
+    </w:p>
+    <w:p>
+      <w:pPr>
+        <w:jc w:val="center"/>
         <w:rPr>
           <w:sz w:val="24"/>
           <w:szCs w:val="24"/>
         </w:rPr>
-        <w:t xml:space="preserve"> within your organization. We hope that you find this template useful and</w:t>
+      </w:pPr>
+      <w:r>
+        <w:rPr>
+          <w:sz w:val="24"/>
+          <w:szCs w:val="24"/>
+        </w:rPr>
+        <w:t>welcome your comments. Public distribution of this document is only permitted</w:t>
       </w:r>
     </w:p>
     <w:p>
@@ -480,46 +515,12 @@
           <w:szCs w:val="24"/>
         </w:rPr>
       </w:pPr>
-      <w:proofErr w:type="gramStart"/>
       <w:r>
         <w:rPr>
           <w:sz w:val="24"/>
           <w:szCs w:val="24"/>
         </w:rPr>
-        <w:t>welcome</w:t>
-      </w:r>
-      <w:proofErr w:type="gramEnd"/>
-      <w:r>
-        <w:rPr>
-          <w:sz w:val="24"/>
-          <w:szCs w:val="24"/>
-        </w:rPr>
-        <w:t xml:space="preserve"> your comments. Public distribution of this document is only permitted</w:t>
-      </w:r>
-    </w:p>
-    <w:p>
-      <w:pPr>
-        <w:jc w:val="center"/>
-        <w:rPr>
-          <w:sz w:val="24"/>
-          <w:szCs w:val="24"/>
-        </w:rPr>
-      </w:pPr>
-      <w:proofErr w:type="gramStart"/>
-      <w:r>
-        <w:rPr>
-          <w:sz w:val="24"/>
-          <w:szCs w:val="24"/>
-        </w:rPr>
-        <w:t>from</w:t>
-      </w:r>
-      <w:proofErr w:type="gramEnd"/>
-      <w:r>
-        <w:rPr>
-          <w:sz w:val="24"/>
-          <w:szCs w:val="24"/>
-        </w:rPr>
-        <w:t xml:space="preserve"> the Project Management Docs official website at:</w:t>
+        <w:t>from the Project Management Docs official website at:</w:t>
       </w:r>
     </w:p>
     <w:p>
@@ -726,7 +727,6 @@
           <w:szCs w:val="28"/>
         </w:rPr>
       </w:pPr>
-      <w:proofErr w:type="spellStart"/>
       <w:r>
         <w:rPr>
           <w:b/>
@@ -734,9 +734,8 @@
           <w:sz w:val="28"/>
           <w:szCs w:val="28"/>
         </w:rPr>
-        <w:t>Humabon</w:t>
-      </w:r>
-      <w:proofErr w:type="spellEnd"/>
+        <w:t>Humabon, Makati</w:t>
+      </w:r>
       <w:r>
         <w:rPr>
           <w:b/>
@@ -744,49 +743,53 @@
           <w:sz w:val="28"/>
           <w:szCs w:val="28"/>
         </w:rPr>
-        <w:t>, Makati</w:t>
-      </w:r>
-      <w:r>
+        <w:br/>
+        <w:t>1232 Kalakhang Maynila</w:t>
+      </w:r>
+    </w:p>
+    <w:p>
+      <w:pPr>
+        <w:jc w:val="center"/>
         <w:rPr>
           <w:b/>
           <w:smallCaps/>
           <w:sz w:val="28"/>
           <w:szCs w:val="28"/>
         </w:rPr>
-        <w:br/>
-        <w:t xml:space="preserve">1232 </w:t>
-      </w:r>
-      <w:proofErr w:type="spellStart"/>
-      <w:r>
+      </w:pPr>
+    </w:p>
+    <w:p>
+      <w:pPr>
+        <w:jc w:val="center"/>
         <w:rPr>
           <w:b/>
           <w:smallCaps/>
           <w:sz w:val="28"/>
           <w:szCs w:val="28"/>
         </w:rPr>
-        <w:t>Kalakhang</w:t>
-      </w:r>
-      <w:proofErr w:type="spellEnd"/>
-      <w:r>
+      </w:pPr>
+    </w:p>
+    <w:p>
+      <w:pPr>
+        <w:jc w:val="center"/>
         <w:rPr>
           <w:b/>
           <w:smallCaps/>
           <w:sz w:val="28"/>
           <w:szCs w:val="28"/>
         </w:rPr>
-        <w:t xml:space="preserve"> </w:t>
-      </w:r>
-      <w:proofErr w:type="spellStart"/>
-      <w:r>
+      </w:pPr>
+    </w:p>
+    <w:p>
+      <w:pPr>
+        <w:jc w:val="center"/>
         <w:rPr>
           <w:b/>
           <w:smallCaps/>
           <w:sz w:val="28"/>
           <w:szCs w:val="28"/>
         </w:rPr>
-        <w:t>Maynila</w:t>
-      </w:r>
-      <w:proofErr w:type="spellEnd"/>
+      </w:pPr>
     </w:p>
     <w:p>
       <w:pPr>
@@ -798,128 +801,34 @@
           <w:szCs w:val="28"/>
         </w:rPr>
       </w:pPr>
-    </w:p>
-    <w:p>
-      <w:pPr>
-        <w:jc w:val="center"/>
+      <w:r>
         <w:rPr>
           <w:b/>
           <w:smallCaps/>
           <w:sz w:val="28"/>
           <w:szCs w:val="28"/>
         </w:rPr>
-      </w:pPr>
-    </w:p>
-    <w:p>
-      <w:pPr>
-        <w:jc w:val="center"/>
+        <w:t>Reyes, Hannah Mae E.</w:t>
+      </w:r>
+      <w:r>
         <w:rPr>
           <w:b/>
           <w:smallCaps/>
           <w:sz w:val="28"/>
           <w:szCs w:val="28"/>
         </w:rPr>
-      </w:pPr>
-    </w:p>
-    <w:p>
-      <w:pPr>
-        <w:jc w:val="center"/>
+        <w:br/>
+        <w:t>Lee, Kyle Vincent V.</w:t>
+      </w:r>
+      <w:r>
         <w:rPr>
           <w:b/>
           <w:smallCaps/>
           <w:sz w:val="28"/>
           <w:szCs w:val="28"/>
         </w:rPr>
-      </w:pPr>
-    </w:p>
-    <w:p>
-      <w:pPr>
-        <w:jc w:val="center"/>
-        <w:rPr>
-          <w:b/>
-          <w:smallCaps/>
-          <w:sz w:val="28"/>
-          <w:szCs w:val="28"/>
-        </w:rPr>
-      </w:pPr>
-      <w:r>
-        <w:rPr>
-          <w:b/>
-          <w:smallCaps/>
-          <w:sz w:val="28"/>
-          <w:szCs w:val="28"/>
-        </w:rPr>
-        <w:t>Reyes, Hannah Mae E</w:t>
-      </w:r>
-      <w:proofErr w:type="gramStart"/>
-      <w:r>
-        <w:rPr>
-          <w:b/>
-          <w:smallCaps/>
-          <w:sz w:val="28"/>
-          <w:szCs w:val="28"/>
-        </w:rPr>
-        <w:t>.</w:t>
-      </w:r>
-      <w:proofErr w:type="gramEnd"/>
-      <w:r>
-        <w:rPr>
-          <w:b/>
-          <w:smallCaps/>
-          <w:sz w:val="28"/>
-          <w:szCs w:val="28"/>
-        </w:rPr>
         <w:br/>
-        <w:t>Lee, Kyle Vincent V.</w:t>
-      </w:r>
-      <w:r>
-        <w:rPr>
-          <w:b/>
-          <w:smallCaps/>
-          <w:sz w:val="28"/>
-          <w:szCs w:val="28"/>
-        </w:rPr>
-        <w:br/>
-      </w:r>
-      <w:proofErr w:type="spellStart"/>
-      <w:r>
-        <w:rPr>
-          <w:b/>
-          <w:smallCaps/>
-          <w:sz w:val="28"/>
-          <w:szCs w:val="28"/>
-        </w:rPr>
-        <w:t>Belchez</w:t>
-      </w:r>
-      <w:proofErr w:type="spellEnd"/>
-      <w:r>
-        <w:rPr>
-          <w:b/>
-          <w:smallCaps/>
-          <w:sz w:val="28"/>
-          <w:szCs w:val="28"/>
-        </w:rPr>
-        <w:t xml:space="preserve">, </w:t>
-      </w:r>
-      <w:proofErr w:type="spellStart"/>
-      <w:r>
-        <w:rPr>
-          <w:b/>
-          <w:smallCaps/>
-          <w:sz w:val="28"/>
-          <w:szCs w:val="28"/>
-        </w:rPr>
-        <w:t>Maica</w:t>
-      </w:r>
-      <w:proofErr w:type="spellEnd"/>
-      <w:r>
-        <w:rPr>
-          <w:b/>
-          <w:smallCaps/>
-          <w:sz w:val="28"/>
-          <w:szCs w:val="28"/>
-        </w:rPr>
-        <w:t xml:space="preserve"> L.</w:t>
+        <w:t>Belchez, Maica L.</w:t>
       </w:r>
     </w:p>
     <w:p>
@@ -1651,7 +1560,6 @@
           <w:sz w:val="28"/>
           <w:szCs w:val="28"/>
         </w:rPr>
-        <w:lastRenderedPageBreak/>
         <w:t>Introduction/Background</w:t>
       </w:r>
       <w:bookmarkEnd w:id="0"/>
@@ -1668,7 +1576,31 @@
         <w:rPr>
           <w:sz w:val="24"/>
         </w:rPr>
-        <w:t xml:space="preserve">The developers, So Called Programmers, accepted the project Resort Reservation System that was proposed by our client, Sir Alfredo </w:t>
+        <w:t>The developers, So Called Programmers, accepted the project Resort Reservation System tha</w:t>
+      </w:r>
+      <w:r>
+        <w:rPr>
+          <w:sz w:val="24"/>
+        </w:rPr>
+        <w:t>t was proposed by our client, M</w:t>
+      </w:r>
+      <w:r>
+        <w:rPr>
+          <w:sz w:val="24"/>
+        </w:rPr>
+        <w:t>r</w:t>
+      </w:r>
+      <w:r>
+        <w:rPr>
+          <w:sz w:val="24"/>
+        </w:rPr>
+        <w:t>.</w:t>
+      </w:r>
+      <w:r>
+        <w:rPr>
+          <w:sz w:val="24"/>
+        </w:rPr>
+        <w:t xml:space="preserve"> Alfredo </w:t>
       </w:r>
       <w:r>
         <w:rPr>
@@ -1687,7 +1619,15 @@
         <w:rPr>
           <w:sz w:val="24"/>
         </w:rPr>
-        <w:t xml:space="preserve">The system will focus on building a content rich website which provides a simplified and more user-friendly approach for customers. </w:t>
+        <w:t>The system will focus on building a content rich website which provides a simplified an</w:t>
+      </w:r>
+      <w:bookmarkStart w:id="1" w:name="_GoBack"/>
+      <w:bookmarkEnd w:id="1"/>
+      <w:r>
+        <w:rPr>
+          <w:sz w:val="24"/>
+        </w:rPr>
+        <w:t xml:space="preserve">d more user-friendly approach for customers. </w:t>
       </w:r>
       <w:r>
         <w:rPr>
@@ -1764,7 +1704,7 @@
           <w:szCs w:val="28"/>
         </w:rPr>
       </w:pPr>
-      <w:bookmarkStart w:id="1" w:name="_Toc332473319"/>
+      <w:bookmarkStart w:id="2" w:name="_Toc332473319"/>
       <w:r>
         <w:rPr>
           <w:smallCaps/>
@@ -1773,7 +1713,7 @@
         </w:rPr>
         <w:t>Scope of Work</w:t>
       </w:r>
-      <w:bookmarkEnd w:id="1"/>
+      <w:bookmarkEnd w:id="2"/>
     </w:p>
     <w:p>
       <w:pPr>
@@ -1832,7 +1772,7 @@
           <w:szCs w:val="28"/>
         </w:rPr>
       </w:pPr>
-      <w:bookmarkStart w:id="2" w:name="_Toc332473320"/>
+      <w:bookmarkStart w:id="3" w:name="_Toc332473320"/>
       <w:r>
         <w:rPr>
           <w:smallCaps/>
@@ -1841,7 +1781,7 @@
         </w:rPr>
         <w:t>Period of Performance</w:t>
       </w:r>
-      <w:bookmarkEnd w:id="2"/>
+      <w:bookmarkEnd w:id="3"/>
     </w:p>
     <w:p>
       <w:pPr>
@@ -1889,8 +1829,8 @@
           <w:szCs w:val="28"/>
         </w:rPr>
       </w:pPr>
-      <w:bookmarkStart w:id="3" w:name="_Toc332473321"/>
-      <w:bookmarkStart w:id="4" w:name="_Toc212983619"/>
+      <w:bookmarkStart w:id="4" w:name="_Toc332473321"/>
+      <w:bookmarkStart w:id="5" w:name="_Toc212983619"/>
       <w:r>
         <w:rPr>
           <w:smallCaps/>
@@ -1899,7 +1839,7 @@
         </w:rPr>
         <w:t>Place of Performance</w:t>
       </w:r>
-      <w:bookmarkEnd w:id="3"/>
+      <w:bookmarkEnd w:id="4"/>
       <w:r>
         <w:rPr>
           <w:smallCaps/>
@@ -1909,7 +1849,7 @@
         <w:t xml:space="preserve"> </w:t>
       </w:r>
     </w:p>
-    <w:bookmarkEnd w:id="4"/>
+    <w:bookmarkEnd w:id="5"/>
     <w:p>
       <w:pPr>
         <w:ind w:firstLine="720"/>
@@ -1980,7 +1920,7 @@
           <w:szCs w:val="28"/>
         </w:rPr>
       </w:pPr>
-      <w:bookmarkStart w:id="5" w:name="_Toc332473322"/>
+      <w:bookmarkStart w:id="6" w:name="_Toc332473322"/>
       <w:r>
         <w:rPr>
           <w:smallCaps/>
@@ -1989,7 +1929,7 @@
         </w:rPr>
         <w:t>Work Requirements</w:t>
       </w:r>
-      <w:bookmarkEnd w:id="5"/>
+      <w:bookmarkEnd w:id="6"/>
       <w:r>
         <w:rPr>
           <w:smallCaps/>
@@ -2061,8 +2001,6 @@
         </w:rPr>
         <w:t>and also diagrams to the subject professor, client sponsor, and project advisors.</w:t>
       </w:r>
-      <w:bookmarkStart w:id="6" w:name="_GoBack"/>
-      <w:bookmarkEnd w:id="6"/>
     </w:p>
     <w:p>
       <w:pPr>
@@ -2104,7 +2042,6 @@
         <w:rPr>
           <w:sz w:val="24"/>
         </w:rPr>
-        <w:lastRenderedPageBreak/>
         <w:t>Design Phase:</w:t>
       </w:r>
     </w:p>
@@ -2650,16 +2587,8 @@
         <w:rPr>
           <w:sz w:val="24"/>
         </w:rPr>
-        <w:t xml:space="preserve">Gantt </w:t>
-      </w:r>
-      <w:proofErr w:type="gramStart"/>
-      <w:r>
-        <w:rPr>
-          <w:sz w:val="24"/>
-        </w:rPr>
-        <w:t>Chart</w:t>
-      </w:r>
-      <w:proofErr w:type="gramEnd"/>
+        <w:t>Gantt Chart</w:t>
+      </w:r>
       <w:r>
         <w:rPr>
           <w:sz w:val="24"/>
@@ -2953,7 +2882,6 @@
           <w:sz w:val="28"/>
           <w:szCs w:val="28"/>
         </w:rPr>
-        <w:lastRenderedPageBreak/>
         <w:t>Acceptance Criteria</w:t>
       </w:r>
       <w:bookmarkEnd w:id="8"/>
@@ -3227,21 +3155,7 @@
         <w:rPr>
           <w:sz w:val="24"/>
         </w:rPr>
-        <w:t xml:space="preserve">Mr. </w:t>
-      </w:r>
-      <w:proofErr w:type="spellStart"/>
-      <w:r>
-        <w:rPr>
-          <w:sz w:val="24"/>
-        </w:rPr>
-        <w:t>Jojo</w:t>
-      </w:r>
-      <w:proofErr w:type="spellEnd"/>
-      <w:r>
-        <w:rPr>
-          <w:sz w:val="24"/>
-        </w:rPr>
-        <w:t xml:space="preserve"> Castillo</w:t>
+        <w:t>Mr. Jojo Castillo</w:t>
       </w:r>
     </w:p>
     <w:p>
@@ -3295,7 +3209,7 @@
 </file>
 
 <file path=word/endnotes.xml><?xml version="1.0" encoding="utf-8"?>
-<w:endnotes xmlns:wpc="http://schemas.microsoft.com/office/word/2010/wordprocessingCanvas" xmlns:mc="http://schemas.openxmlformats.org/markup-compatibility/2006" xmlns:o="urn:schemas-microsoft-com:office:office" xmlns:r="http://schemas.openxmlformats.org/officeDocument/2006/relationships" xmlns:m="http://schemas.openxmlformats.org/officeDocument/2006/math" xmlns:v="urn:schemas-microsoft-com:vml" xmlns:wp14="http://schemas.microsoft.com/office/word/2010/wordprocessingDrawing" xmlns:wp="http://schemas.openxmlformats.org/drawingml/2006/wordprocessingDrawing" xmlns:w10="urn:schemas-microsoft-com:office:word" xmlns:w="http://schemas.openxmlformats.org/wordprocessingml/2006/main" xmlns:w14="http://schemas.microsoft.com/office/word/2010/wordml" xmlns:w15="http://schemas.microsoft.com/office/word/2012/wordml" xmlns:wpg="http://schemas.microsoft.com/office/word/2010/wordprocessingGroup" xmlns:wpi="http://schemas.microsoft.com/office/word/2010/wordprocessingInk" xmlns:wne="http://schemas.microsoft.com/office/word/2006/wordml" xmlns:wps="http://schemas.microsoft.com/office/word/2010/wordprocessingShape" mc:Ignorable="w14 w15 wp14">
+<w:endnotes xmlns:wpc="http://schemas.microsoft.com/office/word/2010/wordprocessingCanvas" xmlns:cx="http://schemas.microsoft.com/office/drawing/2014/chartex" xmlns:cx1="http://schemas.microsoft.com/office/drawing/2015/9/8/chartex" xmlns:cx2="http://schemas.microsoft.com/office/drawing/2015/10/21/chartex" xmlns:mc="http://schemas.openxmlformats.org/markup-compatibility/2006" xmlns:o="urn:schemas-microsoft-com:office:office" xmlns:r="http://schemas.openxmlformats.org/officeDocument/2006/relationships" xmlns:m="http://schemas.openxmlformats.org/officeDocument/2006/math" xmlns:v="urn:schemas-microsoft-com:vml" xmlns:wp14="http://schemas.microsoft.com/office/word/2010/wordprocessingDrawing" xmlns:wp="http://schemas.openxmlformats.org/drawingml/2006/wordprocessingDrawing" xmlns:w10="urn:schemas-microsoft-com:office:word" xmlns:w="http://schemas.openxmlformats.org/wordprocessingml/2006/main" xmlns:w14="http://schemas.microsoft.com/office/word/2010/wordml" xmlns:w15="http://schemas.microsoft.com/office/word/2012/wordml" xmlns:w16se="http://schemas.microsoft.com/office/word/2015/wordml/symex" xmlns:wpg="http://schemas.microsoft.com/office/word/2010/wordprocessingGroup" xmlns:wpi="http://schemas.microsoft.com/office/word/2010/wordprocessingInk" xmlns:wne="http://schemas.microsoft.com/office/word/2006/wordml" xmlns:wps="http://schemas.microsoft.com/office/word/2010/wordprocessingShape" mc:Ignorable="w14 w15 w16se wp14">
   <w:endnote w:type="separator" w:id="-1">
     <w:p>
       <w:r>
@@ -3314,7 +3228,7 @@
 </file>
 
 <file path=word/footer1.xml><?xml version="1.0" encoding="utf-8"?>
-<w:ftr xmlns:wpc="http://schemas.microsoft.com/office/word/2010/wordprocessingCanvas" xmlns:mc="http://schemas.openxmlformats.org/markup-compatibility/2006" xmlns:o="urn:schemas-microsoft-com:office:office" xmlns:r="http://schemas.openxmlformats.org/officeDocument/2006/relationships" xmlns:m="http://schemas.openxmlformats.org/officeDocument/2006/math" xmlns:v="urn:schemas-microsoft-com:vml" xmlns:wp14="http://schemas.microsoft.com/office/word/2010/wordprocessingDrawing" xmlns:wp="http://schemas.openxmlformats.org/drawingml/2006/wordprocessingDrawing" xmlns:w10="urn:schemas-microsoft-com:office:word" xmlns:w="http://schemas.openxmlformats.org/wordprocessingml/2006/main" xmlns:w14="http://schemas.microsoft.com/office/word/2010/wordml" xmlns:w15="http://schemas.microsoft.com/office/word/2012/wordml" xmlns:wpg="http://schemas.microsoft.com/office/word/2010/wordprocessingGroup" xmlns:wpi="http://schemas.microsoft.com/office/word/2010/wordprocessingInk" xmlns:wne="http://schemas.microsoft.com/office/word/2006/wordml" xmlns:wps="http://schemas.microsoft.com/office/word/2010/wordprocessingShape" mc:Ignorable="w14 w15 wp14">
+<w:ftr xmlns:wpc="http://schemas.microsoft.com/office/word/2010/wordprocessingCanvas" xmlns:cx="http://schemas.microsoft.com/office/drawing/2014/chartex" xmlns:cx1="http://schemas.microsoft.com/office/drawing/2015/9/8/chartex" xmlns:cx2="http://schemas.microsoft.com/office/drawing/2015/10/21/chartex" xmlns:mc="http://schemas.openxmlformats.org/markup-compatibility/2006" xmlns:o="urn:schemas-microsoft-com:office:office" xmlns:r="http://schemas.openxmlformats.org/officeDocument/2006/relationships" xmlns:m="http://schemas.openxmlformats.org/officeDocument/2006/math" xmlns:v="urn:schemas-microsoft-com:vml" xmlns:wp14="http://schemas.microsoft.com/office/word/2010/wordprocessingDrawing" xmlns:wp="http://schemas.openxmlformats.org/drawingml/2006/wordprocessingDrawing" xmlns:w10="urn:schemas-microsoft-com:office:word" xmlns:w="http://schemas.openxmlformats.org/wordprocessingml/2006/main" xmlns:w14="http://schemas.microsoft.com/office/word/2010/wordml" xmlns:w15="http://schemas.microsoft.com/office/word/2012/wordml" xmlns:w16se="http://schemas.microsoft.com/office/word/2015/wordml/symex" xmlns:wpg="http://schemas.microsoft.com/office/word/2010/wordprocessingGroup" xmlns:wpi="http://schemas.microsoft.com/office/word/2010/wordprocessingInk" xmlns:wne="http://schemas.microsoft.com/office/word/2006/wordml" xmlns:wps="http://schemas.microsoft.com/office/word/2010/wordprocessingShape" mc:Ignorable="w14 w15 w16se wp14">
   <w:p>
     <w:pPr>
       <w:pStyle w:val="Footer"/>
@@ -3351,7 +3265,7 @@
 </file>
 
 <file path=word/footer2.xml><?xml version="1.0" encoding="utf-8"?>
-<w:ftr xmlns:wpc="http://schemas.microsoft.com/office/word/2010/wordprocessingCanvas" xmlns:mc="http://schemas.openxmlformats.org/markup-compatibility/2006" xmlns:o="urn:schemas-microsoft-com:office:office" xmlns:r="http://schemas.openxmlformats.org/officeDocument/2006/relationships" xmlns:m="http://schemas.openxmlformats.org/officeDocument/2006/math" xmlns:v="urn:schemas-microsoft-com:vml" xmlns:wp14="http://schemas.microsoft.com/office/word/2010/wordprocessingDrawing" xmlns:wp="http://schemas.openxmlformats.org/drawingml/2006/wordprocessingDrawing" xmlns:w10="urn:schemas-microsoft-com:office:word" xmlns:w="http://schemas.openxmlformats.org/wordprocessingml/2006/main" xmlns:w14="http://schemas.microsoft.com/office/word/2010/wordml" xmlns:w15="http://schemas.microsoft.com/office/word/2012/wordml" xmlns:wpg="http://schemas.microsoft.com/office/word/2010/wordprocessingGroup" xmlns:wpi="http://schemas.microsoft.com/office/word/2010/wordprocessingInk" xmlns:wne="http://schemas.microsoft.com/office/word/2006/wordml" xmlns:wps="http://schemas.microsoft.com/office/word/2010/wordprocessingShape" mc:Ignorable="w14 w15 wp14">
+<w:ftr xmlns:wpc="http://schemas.microsoft.com/office/word/2010/wordprocessingCanvas" xmlns:cx="http://schemas.microsoft.com/office/drawing/2014/chartex" xmlns:cx1="http://schemas.microsoft.com/office/drawing/2015/9/8/chartex" xmlns:cx2="http://schemas.microsoft.com/office/drawing/2015/10/21/chartex" xmlns:mc="http://schemas.openxmlformats.org/markup-compatibility/2006" xmlns:o="urn:schemas-microsoft-com:office:office" xmlns:r="http://schemas.openxmlformats.org/officeDocument/2006/relationships" xmlns:m="http://schemas.openxmlformats.org/officeDocument/2006/math" xmlns:v="urn:schemas-microsoft-com:vml" xmlns:wp14="http://schemas.microsoft.com/office/word/2010/wordprocessingDrawing" xmlns:wp="http://schemas.openxmlformats.org/drawingml/2006/wordprocessingDrawing" xmlns:w10="urn:schemas-microsoft-com:office:word" xmlns:w="http://schemas.openxmlformats.org/wordprocessingml/2006/main" xmlns:w14="http://schemas.microsoft.com/office/word/2010/wordml" xmlns:w15="http://schemas.microsoft.com/office/word/2012/wordml" xmlns:w16se="http://schemas.microsoft.com/office/word/2015/wordml/symex" xmlns:wpg="http://schemas.microsoft.com/office/word/2010/wordprocessingGroup" xmlns:wpi="http://schemas.microsoft.com/office/word/2010/wordprocessingInk" xmlns:wne="http://schemas.microsoft.com/office/word/2006/wordml" xmlns:wps="http://schemas.microsoft.com/office/word/2010/wordprocessingShape" mc:Ignorable="w14 w15 w16se wp14">
   <w:p>
     <w:pPr>
       <w:pStyle w:val="Footer"/>
@@ -3383,7 +3297,7 @@
         <w:rStyle w:val="PageNumber"/>
         <w:noProof/>
       </w:rPr>
-      <w:t>4</w:t>
+      <w:t>2</w:t>
     </w:r>
     <w:r>
       <w:rPr>
@@ -3404,7 +3318,7 @@
 </file>
 
 <file path=word/footnotes.xml><?xml version="1.0" encoding="utf-8"?>
-<w:footnotes xmlns:wpc="http://schemas.microsoft.com/office/word/2010/wordprocessingCanvas" xmlns:mc="http://schemas.openxmlformats.org/markup-compatibility/2006" xmlns:o="urn:schemas-microsoft-com:office:office" xmlns:r="http://schemas.openxmlformats.org/officeDocument/2006/relationships" xmlns:m="http://schemas.openxmlformats.org/officeDocument/2006/math" xmlns:v="urn:schemas-microsoft-com:vml" xmlns:wp14="http://schemas.microsoft.com/office/word/2010/wordprocessingDrawing" xmlns:wp="http://schemas.openxmlformats.org/drawingml/2006/wordprocessingDrawing" xmlns:w10="urn:schemas-microsoft-com:office:word" xmlns:w="http://schemas.openxmlformats.org/wordprocessingml/2006/main" xmlns:w14="http://schemas.microsoft.com/office/word/2010/wordml" xmlns:w15="http://schemas.microsoft.com/office/word/2012/wordml" xmlns:wpg="http://schemas.microsoft.com/office/word/2010/wordprocessingGroup" xmlns:wpi="http://schemas.microsoft.com/office/word/2010/wordprocessingInk" xmlns:wne="http://schemas.microsoft.com/office/word/2006/wordml" xmlns:wps="http://schemas.microsoft.com/office/word/2010/wordprocessingShape" mc:Ignorable="w14 w15 wp14">
+<w:footnotes xmlns:wpc="http://schemas.microsoft.com/office/word/2010/wordprocessingCanvas" xmlns:cx="http://schemas.microsoft.com/office/drawing/2014/chartex" xmlns:cx1="http://schemas.microsoft.com/office/drawing/2015/9/8/chartex" xmlns:cx2="http://schemas.microsoft.com/office/drawing/2015/10/21/chartex" xmlns:mc="http://schemas.openxmlformats.org/markup-compatibility/2006" xmlns:o="urn:schemas-microsoft-com:office:office" xmlns:r="http://schemas.openxmlformats.org/officeDocument/2006/relationships" xmlns:m="http://schemas.openxmlformats.org/officeDocument/2006/math" xmlns:v="urn:schemas-microsoft-com:vml" xmlns:wp14="http://schemas.microsoft.com/office/word/2010/wordprocessingDrawing" xmlns:wp="http://schemas.openxmlformats.org/drawingml/2006/wordprocessingDrawing" xmlns:w10="urn:schemas-microsoft-com:office:word" xmlns:w="http://schemas.openxmlformats.org/wordprocessingml/2006/main" xmlns:w14="http://schemas.microsoft.com/office/word/2010/wordml" xmlns:w15="http://schemas.microsoft.com/office/word/2012/wordml" xmlns:w16se="http://schemas.microsoft.com/office/word/2015/wordml/symex" xmlns:wpg="http://schemas.microsoft.com/office/word/2010/wordprocessingGroup" xmlns:wpi="http://schemas.microsoft.com/office/word/2010/wordprocessingInk" xmlns:wne="http://schemas.microsoft.com/office/word/2006/wordml" xmlns:wps="http://schemas.microsoft.com/office/word/2010/wordprocessingShape" mc:Ignorable="w14 w15 w16se wp14">
   <w:footnote w:type="separator" w:id="-1">
     <w:p>
       <w:r>
@@ -3423,7 +3337,7 @@
 </file>
 
 <file path=word/header1.xml><?xml version="1.0" encoding="utf-8"?>
-<w:hdr xmlns:wpc="http://schemas.microsoft.com/office/word/2010/wordprocessingCanvas" xmlns:mc="http://schemas.openxmlformats.org/markup-compatibility/2006" xmlns:o="urn:schemas-microsoft-com:office:office" xmlns:r="http://schemas.openxmlformats.org/officeDocument/2006/relationships" xmlns:m="http://schemas.openxmlformats.org/officeDocument/2006/math" xmlns:v="urn:schemas-microsoft-com:vml" xmlns:wp14="http://schemas.microsoft.com/office/word/2010/wordprocessingDrawing" xmlns:wp="http://schemas.openxmlformats.org/drawingml/2006/wordprocessingDrawing" xmlns:w10="urn:schemas-microsoft-com:office:word" xmlns:w="http://schemas.openxmlformats.org/wordprocessingml/2006/main" xmlns:w14="http://schemas.microsoft.com/office/word/2010/wordml" xmlns:w15="http://schemas.microsoft.com/office/word/2012/wordml" xmlns:wpg="http://schemas.microsoft.com/office/word/2010/wordprocessingGroup" xmlns:wpi="http://schemas.microsoft.com/office/word/2010/wordprocessingInk" xmlns:wne="http://schemas.microsoft.com/office/word/2006/wordml" xmlns:wps="http://schemas.microsoft.com/office/word/2010/wordprocessingShape" mc:Ignorable="w14 w15 wp14">
+<w:hdr xmlns:wpc="http://schemas.microsoft.com/office/word/2010/wordprocessingCanvas" xmlns:cx="http://schemas.microsoft.com/office/drawing/2014/chartex" xmlns:cx1="http://schemas.microsoft.com/office/drawing/2015/9/8/chartex" xmlns:cx2="http://schemas.microsoft.com/office/drawing/2015/10/21/chartex" xmlns:mc="http://schemas.openxmlformats.org/markup-compatibility/2006" xmlns:o="urn:schemas-microsoft-com:office:office" xmlns:r="http://schemas.openxmlformats.org/officeDocument/2006/relationships" xmlns:m="http://schemas.openxmlformats.org/officeDocument/2006/math" xmlns:v="urn:schemas-microsoft-com:vml" xmlns:wp14="http://schemas.microsoft.com/office/word/2010/wordprocessingDrawing" xmlns:wp="http://schemas.openxmlformats.org/drawingml/2006/wordprocessingDrawing" xmlns:w10="urn:schemas-microsoft-com:office:word" xmlns:w="http://schemas.openxmlformats.org/wordprocessingml/2006/main" xmlns:w14="http://schemas.microsoft.com/office/word/2010/wordml" xmlns:w15="http://schemas.microsoft.com/office/word/2012/wordml" xmlns:w16se="http://schemas.microsoft.com/office/word/2015/wordml/symex" xmlns:wpg="http://schemas.microsoft.com/office/word/2010/wordprocessingGroup" xmlns:wpi="http://schemas.microsoft.com/office/word/2010/wordprocessingInk" xmlns:wne="http://schemas.microsoft.com/office/word/2006/wordml" xmlns:wps="http://schemas.microsoft.com/office/word/2010/wordprocessingShape" mc:Ignorable="w14 w15 w16se wp14">
   <w:p>
     <w:pPr>
       <w:pStyle w:val="Header"/>
@@ -3639,21 +3553,35 @@
           <w:color w:val="063C73"/>
           <w:lang w:val="en-GB"/>
         </w:rPr>
-        <w:instrText xml:space="preserve"> </w:instrText>
+        <w:instrText xml:space="preserve"> INCLUDEPICTURE  "http://www.120society.com/templates/fast_plans/images/logo.jpg" \* MERGEFORMATINET </w:instrText>
       </w:r>
       <w:r>
         <w:rPr>
           <w:color w:val="063C73"/>
           <w:lang w:val="en-GB"/>
         </w:rPr>
-        <w:instrText>INCLUD</w:instrText>
+        <w:fldChar w:fldCharType="separate"/>
       </w:r>
       <w:r>
         <w:rPr>
           <w:color w:val="063C73"/>
           <w:lang w:val="en-GB"/>
         </w:rPr>
-        <w:instrText>EPICTURE  "http://www.120society.com/templates/fast_plans/images/logo.jpg" \* MERGEFORMATINET</w:instrText>
+        <w:fldChar w:fldCharType="begin"/>
+      </w:r>
+      <w:r>
+        <w:rPr>
+          <w:color w:val="063C73"/>
+          <w:lang w:val="en-GB"/>
+        </w:rPr>
+        <w:instrText xml:space="preserve"> </w:instrText>
+      </w:r>
+      <w:r>
+        <w:rPr>
+          <w:color w:val="063C73"/>
+          <w:lang w:val="en-GB"/>
+        </w:rPr>
+        <w:instrText>INCLUDEPICTURE  "http://www.120society.com/templates/fast_plans/images/logo.jpg" \* MERGEFORMATINET</w:instrText>
       </w:r>
       <w:r>
         <w:rPr>
@@ -3694,10 +3622,17 @@
             <v:path o:extrusionok="f" gradientshapeok="t" o:connecttype="rect"/>
             <o:lock v:ext="edit" aspectratio="t"/>
           </v:shapetype>
-          <v:shape id="_x0000_i1026" type="#_x0000_t75" alt="Project Management Templates" style="width:162.6pt;height:26.05pt" o:button="t">
+          <v:shape id="_x0000_i1026" type="#_x0000_t75" alt="Project Management Templates" style="width:162.25pt;height:25.8pt" o:button="t">
             <v:imagedata r:id="rId3" r:href="rId2"/>
           </v:shape>
         </w:pict>
+      </w:r>
+      <w:r>
+        <w:rPr>
+          <w:color w:val="063C73"/>
+          <w:lang w:val="en-GB"/>
+        </w:rPr>
+        <w:fldChar w:fldCharType="end"/>
       </w:r>
       <w:r>
         <w:rPr>
@@ -3854,7 +3789,7 @@
 </file>
 
 <file path=word/numbering.xml><?xml version="1.0" encoding="utf-8"?>
-<w:numbering xmlns:wpc="http://schemas.microsoft.com/office/word/2010/wordprocessingCanvas" xmlns:mc="http://schemas.openxmlformats.org/markup-compatibility/2006" xmlns:o="urn:schemas-microsoft-com:office:office" xmlns:r="http://schemas.openxmlformats.org/officeDocument/2006/relationships" xmlns:m="http://schemas.openxmlformats.org/officeDocument/2006/math" xmlns:v="urn:schemas-microsoft-com:vml" xmlns:wp14="http://schemas.microsoft.com/office/word/2010/wordprocessingDrawing" xmlns:wp="http://schemas.openxmlformats.org/drawingml/2006/wordprocessingDrawing" xmlns:w10="urn:schemas-microsoft-com:office:word" xmlns:w="http://schemas.openxmlformats.org/wordprocessingml/2006/main" xmlns:w14="http://schemas.microsoft.com/office/word/2010/wordml" xmlns:w15="http://schemas.microsoft.com/office/word/2012/wordml" xmlns:wpg="http://schemas.microsoft.com/office/word/2010/wordprocessingGroup" xmlns:wpi="http://schemas.microsoft.com/office/word/2010/wordprocessingInk" xmlns:wne="http://schemas.microsoft.com/office/word/2006/wordml" xmlns:wps="http://schemas.microsoft.com/office/word/2010/wordprocessingShape" mc:Ignorable="w14 w15 wp14">
+<w:numbering xmlns:wpc="http://schemas.microsoft.com/office/word/2010/wordprocessingCanvas" xmlns:cx="http://schemas.microsoft.com/office/drawing/2014/chartex" xmlns:cx1="http://schemas.microsoft.com/office/drawing/2015/9/8/chartex" xmlns:cx2="http://schemas.microsoft.com/office/drawing/2015/10/21/chartex" xmlns:mc="http://schemas.openxmlformats.org/markup-compatibility/2006" xmlns:o="urn:schemas-microsoft-com:office:office" xmlns:r="http://schemas.openxmlformats.org/officeDocument/2006/relationships" xmlns:m="http://schemas.openxmlformats.org/officeDocument/2006/math" xmlns:v="urn:schemas-microsoft-com:vml" xmlns:wp14="http://schemas.microsoft.com/office/word/2010/wordprocessingDrawing" xmlns:wp="http://schemas.openxmlformats.org/drawingml/2006/wordprocessingDrawing" xmlns:w10="urn:schemas-microsoft-com:office:word" xmlns:w="http://schemas.openxmlformats.org/wordprocessingml/2006/main" xmlns:w14="http://schemas.microsoft.com/office/word/2010/wordml" xmlns:w15="http://schemas.microsoft.com/office/word/2012/wordml" xmlns:w16se="http://schemas.microsoft.com/office/word/2015/wordml/symex" xmlns:wpg="http://schemas.microsoft.com/office/word/2010/wordprocessingGroup" xmlns:wpi="http://schemas.microsoft.com/office/word/2010/wordprocessingInk" xmlns:wne="http://schemas.microsoft.com/office/word/2006/wordml" xmlns:wps="http://schemas.microsoft.com/office/word/2010/wordprocessingShape" mc:Ignorable="w14 w15 w16se wp14">
   <w:abstractNum w:abstractNumId="0" w15:restartNumberingAfterBreak="0">
     <w:nsid w:val="0F5D09B1"/>
     <w:multiLevelType w:val="hybridMultilevel"/>
@@ -4145,7 +4080,7 @@
 </file>
 
 <file path=word/styles.xml><?xml version="1.0" encoding="utf-8"?>
-<w:styles xmlns:mc="http://schemas.openxmlformats.org/markup-compatibility/2006" xmlns:r="http://schemas.openxmlformats.org/officeDocument/2006/relationships" xmlns:w="http://schemas.openxmlformats.org/wordprocessingml/2006/main" xmlns:w14="http://schemas.microsoft.com/office/word/2010/wordml" xmlns:w15="http://schemas.microsoft.com/office/word/2012/wordml" mc:Ignorable="w14 w15">
+<w:styles xmlns:mc="http://schemas.openxmlformats.org/markup-compatibility/2006" xmlns:r="http://schemas.openxmlformats.org/officeDocument/2006/relationships" xmlns:w="http://schemas.openxmlformats.org/wordprocessingml/2006/main" xmlns:w14="http://schemas.microsoft.com/office/word/2010/wordml" xmlns:w15="http://schemas.microsoft.com/office/word/2012/wordml" xmlns:w16se="http://schemas.microsoft.com/office/word/2015/wordml/symex" mc:Ignorable="w14 w15 w16se">
   <w:docDefaults>
     <w:rPrDefault>
       <w:rPr>
@@ -4161,7 +4096,7 @@
       </w:pPr>
     </w:pPrDefault>
   </w:docDefaults>
-  <w:latentStyles w:defLockedState="0" w:defUIPriority="99" w:defSemiHidden="0" w:defUnhideWhenUsed="0" w:defQFormat="0" w:count="371">
+  <w:latentStyles w:defLockedState="0" w:defUIPriority="99" w:defSemiHidden="0" w:defUnhideWhenUsed="0" w:defQFormat="0" w:count="372">
     <w:lsdException w:name="Normal" w:uiPriority="0" w:qFormat="1"/>
     <w:lsdException w:name="heading 1" w:uiPriority="0" w:qFormat="1"/>
     <w:lsdException w:name="heading 2" w:semiHidden="1" w:uiPriority="9" w:unhideWhenUsed="1" w:qFormat="1"/>
@@ -4267,7 +4202,6 @@
     <w:lsdException w:name="HTML Sample" w:semiHidden="1" w:unhideWhenUsed="1"/>
     <w:lsdException w:name="HTML Typewriter" w:semiHidden="1" w:unhideWhenUsed="1"/>
     <w:lsdException w:name="HTML Variable" w:semiHidden="1" w:unhideWhenUsed="1"/>
-    <w:lsdException w:name="Normal Table" w:semiHidden="1" w:unhideWhenUsed="1"/>
     <w:lsdException w:name="annotation subject" w:semiHidden="1" w:unhideWhenUsed="1"/>
     <w:lsdException w:name="No List" w:semiHidden="1" w:unhideWhenUsed="1"/>
     <w:lsdException w:name="Outline List 1" w:semiHidden="1" w:unhideWhenUsed="1"/>
@@ -4314,10 +4248,8 @@
     <w:lsdException w:name="Table Subtle 2" w:semiHidden="1" w:unhideWhenUsed="1"/>
     <w:lsdException w:name="Table Web 1" w:semiHidden="1" w:unhideWhenUsed="1"/>
     <w:lsdException w:name="Table Web 2" w:semiHidden="1" w:unhideWhenUsed="1"/>
-    <w:lsdException w:name="Table Web 3" w:semiHidden="1" w:unhideWhenUsed="1"/>
     <w:lsdException w:name="Balloon Text" w:semiHidden="1" w:unhideWhenUsed="1"/>
     <w:lsdException w:name="Table Grid" w:uiPriority="39"/>
-    <w:lsdException w:name="Table Theme" w:semiHidden="1" w:unhideWhenUsed="1"/>
     <w:lsdException w:name="Placeholder Text" w:semiHidden="1"/>
     <w:lsdException w:name="No Spacing" w:uiPriority="1" w:qFormat="1"/>
     <w:lsdException w:name="Light Shading" w:uiPriority="60"/>
@@ -4533,6 +4465,7 @@
     <w:lsdException w:name="List Table 5 Dark Accent 6" w:uiPriority="50"/>
     <w:lsdException w:name="List Table 6 Colorful Accent 6" w:uiPriority="51"/>
     <w:lsdException w:name="List Table 7 Colorful Accent 6" w:uiPriority="52"/>
+    <w:lsdException w:name="Mention" w:semiHidden="1" w:unhideWhenUsed="1"/>
   </w:latentStyles>
   <w:style w:type="paragraph" w:default="1" w:styleId="Normal">
     <w:name w:val="Normal"/>

</xml_diff>

<commit_message>
SOW - Work Requirements
</commit_message>
<xml_diff>
--- a/Documentation/MCSPROJ/Needed Documents/Statement of Work.docx
+++ b/Documentation/MCSPROJ/Needed Documents/Statement of Work.docx
@@ -255,6 +255,27 @@
             <w:color w:val="063C73"/>
             <w:lang w:val="en-GB"/>
           </w:rPr>
+          <w:instrText xml:space="preserve"> INCLUDEPICTURE  "http://www.120society.com/templates/fast_plans/images/logo.jpg" \* MERGEFORMATINET </w:instrText>
+        </w:r>
+        <w:r>
+          <w:rPr>
+            <w:color w:val="063C73"/>
+            <w:lang w:val="en-GB"/>
+          </w:rPr>
+          <w:fldChar w:fldCharType="separate"/>
+        </w:r>
+        <w:r>
+          <w:rPr>
+            <w:color w:val="063C73"/>
+            <w:lang w:val="en-GB"/>
+          </w:rPr>
+          <w:fldChar w:fldCharType="begin"/>
+        </w:r>
+        <w:r>
+          <w:rPr>
+            <w:color w:val="063C73"/>
+            <w:lang w:val="en-GB"/>
+          </w:rPr>
           <w:instrText xml:space="preserve"> </w:instrText>
         </w:r>
         <w:r>
@@ -262,7 +283,14 @@
             <w:color w:val="063C73"/>
             <w:lang w:val="en-GB"/>
           </w:rPr>
-          <w:instrText>INCLUDEPICTURE  "http://www.120society.com/templates/fast_plans/images/logo.jpg" \* MERGEFORMATINET</w:instrText>
+          <w:instrText>INCLUDEPICTUR</w:instrText>
+        </w:r>
+        <w:r>
+          <w:rPr>
+            <w:color w:val="063C73"/>
+            <w:lang w:val="en-GB"/>
+          </w:rPr>
+          <w:instrText>E  "http://www.120society.com/templates/fast_plans/images/logo.jpg" \* MERGEFORMATINET</w:instrText>
         </w:r>
         <w:r>
           <w:rPr>
@@ -303,10 +331,17 @@
               <v:path o:extrusionok="f" gradientshapeok="t" o:connecttype="rect"/>
               <o:lock v:ext="edit" aspectratio="t"/>
             </v:shapetype>
-            <v:shape id="_x0000_i1025" type="#_x0000_t75" alt="Project Management Templates" style="width:253.6pt;height:40.85pt" o:button="t">
+            <v:shape id="_x0000_i1025" type="#_x0000_t75" alt="Project Management Templates" style="width:253.5pt;height:40.5pt" o:button="t">
               <v:imagedata r:id="rId8" r:href="rId9"/>
             </v:shape>
           </w:pict>
+        </w:r>
+        <w:r>
+          <w:rPr>
+            <w:color w:val="063C73"/>
+            <w:lang w:val="en-GB"/>
+          </w:rPr>
+          <w:fldChar w:fldCharType="end"/>
         </w:r>
         <w:r>
           <w:rPr>
@@ -1619,15 +1654,7 @@
         <w:rPr>
           <w:sz w:val="24"/>
         </w:rPr>
-        <w:t>The system will focus on building a content rich website which provides a simplified an</w:t>
-      </w:r>
-      <w:bookmarkStart w:id="1" w:name="_GoBack"/>
-      <w:bookmarkEnd w:id="1"/>
-      <w:r>
-        <w:rPr>
-          <w:sz w:val="24"/>
-        </w:rPr>
-        <w:t xml:space="preserve">d more user-friendly approach for customers. </w:t>
+        <w:t xml:space="preserve">The system will focus on building a content rich website which provides a simplified and more user-friendly approach for customers. </w:t>
       </w:r>
       <w:r>
         <w:rPr>
@@ -1704,7 +1731,7 @@
           <w:szCs w:val="28"/>
         </w:rPr>
       </w:pPr>
-      <w:bookmarkStart w:id="2" w:name="_Toc332473319"/>
+      <w:bookmarkStart w:id="1" w:name="_Toc332473319"/>
       <w:r>
         <w:rPr>
           <w:smallCaps/>
@@ -1713,7 +1740,7 @@
         </w:rPr>
         <w:t>Scope of Work</w:t>
       </w:r>
-      <w:bookmarkEnd w:id="2"/>
+      <w:bookmarkEnd w:id="1"/>
     </w:p>
     <w:p>
       <w:pPr>
@@ -1772,7 +1799,7 @@
           <w:szCs w:val="28"/>
         </w:rPr>
       </w:pPr>
-      <w:bookmarkStart w:id="3" w:name="_Toc332473320"/>
+      <w:bookmarkStart w:id="2" w:name="_Toc332473320"/>
       <w:r>
         <w:rPr>
           <w:smallCaps/>
@@ -1781,7 +1808,7 @@
         </w:rPr>
         <w:t>Period of Performance</w:t>
       </w:r>
-      <w:bookmarkEnd w:id="3"/>
+      <w:bookmarkEnd w:id="2"/>
     </w:p>
     <w:p>
       <w:pPr>
@@ -1829,8 +1856,8 @@
           <w:szCs w:val="28"/>
         </w:rPr>
       </w:pPr>
-      <w:bookmarkStart w:id="4" w:name="_Toc332473321"/>
-      <w:bookmarkStart w:id="5" w:name="_Toc212983619"/>
+      <w:bookmarkStart w:id="3" w:name="_Toc332473321"/>
+      <w:bookmarkStart w:id="4" w:name="_Toc212983619"/>
       <w:r>
         <w:rPr>
           <w:smallCaps/>
@@ -1839,7 +1866,7 @@
         </w:rPr>
         <w:t>Place of Performance</w:t>
       </w:r>
-      <w:bookmarkEnd w:id="4"/>
+      <w:bookmarkEnd w:id="3"/>
       <w:r>
         <w:rPr>
           <w:smallCaps/>
@@ -1849,7 +1876,7 @@
         <w:t xml:space="preserve"> </w:t>
       </w:r>
     </w:p>
-    <w:bookmarkEnd w:id="5"/>
+    <w:bookmarkEnd w:id="4"/>
     <w:p>
       <w:pPr>
         <w:ind w:firstLine="720"/>
@@ -1920,7 +1947,7 @@
           <w:szCs w:val="28"/>
         </w:rPr>
       </w:pPr>
-      <w:bookmarkStart w:id="6" w:name="_Toc332473322"/>
+      <w:bookmarkStart w:id="5" w:name="_Toc332473322"/>
       <w:r>
         <w:rPr>
           <w:smallCaps/>
@@ -1929,7 +1956,7 @@
         </w:rPr>
         <w:t>Work Requirements</w:t>
       </w:r>
-      <w:bookmarkEnd w:id="6"/>
+      <w:bookmarkEnd w:id="5"/>
       <w:r>
         <w:rPr>
           <w:smallCaps/>
@@ -1942,10 +1969,13 @@
     <w:p/>
     <w:p>
       <w:pPr>
-        <w:rPr>
-          <w:sz w:val="24"/>
-        </w:rPr>
-      </w:pPr>
+        <w:ind w:firstLine="720"/>
+        <w:rPr>
+          <w:sz w:val="24"/>
+        </w:rPr>
+      </w:pPr>
+      <w:bookmarkStart w:id="6" w:name="_GoBack"/>
+      <w:bookmarkEnd w:id="6"/>
       <w:r>
         <w:rPr>
           <w:sz w:val="24"/>
@@ -3574,6 +3604,27 @@
           <w:color w:val="063C73"/>
           <w:lang w:val="en-GB"/>
         </w:rPr>
+        <w:instrText xml:space="preserve"> INCLUDEPICTURE  "http://www.120society.com/templates/fast_plans/images/logo.jpg" \* MERGEFORMATINET </w:instrText>
+      </w:r>
+      <w:r>
+        <w:rPr>
+          <w:color w:val="063C73"/>
+          <w:lang w:val="en-GB"/>
+        </w:rPr>
+        <w:fldChar w:fldCharType="separate"/>
+      </w:r>
+      <w:r>
+        <w:rPr>
+          <w:color w:val="063C73"/>
+          <w:lang w:val="en-GB"/>
+        </w:rPr>
+        <w:fldChar w:fldCharType="begin"/>
+      </w:r>
+      <w:r>
+        <w:rPr>
+          <w:color w:val="063C73"/>
+          <w:lang w:val="en-GB"/>
+        </w:rPr>
         <w:instrText xml:space="preserve"> </w:instrText>
       </w:r>
       <w:r>
@@ -3622,10 +3673,17 @@
             <v:path o:extrusionok="f" gradientshapeok="t" o:connecttype="rect"/>
             <o:lock v:ext="edit" aspectratio="t"/>
           </v:shapetype>
-          <v:shape id="_x0000_i1026" type="#_x0000_t75" alt="Project Management Templates" style="width:162.25pt;height:25.8pt" o:button="t">
+          <v:shape id="_x0000_i1026" type="#_x0000_t75" alt="Project Management Templates" style="width:162pt;height:25.5pt" o:button="t">
             <v:imagedata r:id="rId3" r:href="rId2"/>
           </v:shape>
         </w:pict>
+      </w:r>
+      <w:r>
+        <w:rPr>
+          <w:color w:val="063C73"/>
+          <w:lang w:val="en-GB"/>
+        </w:rPr>
+        <w:fldChar w:fldCharType="end"/>
       </w:r>
       <w:r>
         <w:rPr>
@@ -4202,6 +4260,7 @@
     <w:lsdException w:name="HTML Sample" w:semiHidden="1" w:unhideWhenUsed="1"/>
     <w:lsdException w:name="HTML Typewriter" w:semiHidden="1" w:unhideWhenUsed="1"/>
     <w:lsdException w:name="HTML Variable" w:semiHidden="1" w:unhideWhenUsed="1"/>
+    <w:lsdException w:name="Normal Table" w:semiHidden="1" w:unhideWhenUsed="1"/>
     <w:lsdException w:name="annotation subject" w:semiHidden="1" w:unhideWhenUsed="1"/>
     <w:lsdException w:name="No List" w:semiHidden="1" w:unhideWhenUsed="1"/>
     <w:lsdException w:name="Outline List 1" w:semiHidden="1" w:unhideWhenUsed="1"/>
@@ -4248,8 +4307,10 @@
     <w:lsdException w:name="Table Subtle 2" w:semiHidden="1" w:unhideWhenUsed="1"/>
     <w:lsdException w:name="Table Web 1" w:semiHidden="1" w:unhideWhenUsed="1"/>
     <w:lsdException w:name="Table Web 2" w:semiHidden="1" w:unhideWhenUsed="1"/>
+    <w:lsdException w:name="Table Web 3" w:semiHidden="1" w:unhideWhenUsed="1"/>
     <w:lsdException w:name="Balloon Text" w:semiHidden="1" w:unhideWhenUsed="1"/>
     <w:lsdException w:name="Table Grid" w:uiPriority="39"/>
+    <w:lsdException w:name="Table Theme" w:semiHidden="1" w:unhideWhenUsed="1"/>
     <w:lsdException w:name="Placeholder Text" w:semiHidden="1"/>
     <w:lsdException w:name="No Spacing" w:uiPriority="1" w:qFormat="1"/>
     <w:lsdException w:name="Light Shading" w:uiPriority="60"/>

</xml_diff>